<commit_message>
IPO definitions in doc
</commit_message>
<xml_diff>
--- a/Phase1/Grade 12 Phase 1.docx
+++ b/Phase1/Grade 12 Phase 1.docx
@@ -662,6 +662,23 @@
                 <w:rFonts w:cs="Arial" w:ascii="Arial" w:hAnsi="Arial"/>
               </w:rPr>
               <w:t>Applicant</w:t>
+            </w:r>
+          </w:p>
+          <w:p>
+            <w:pPr>
+              <w:pStyle w:val="Normal"/>
+              <w:widowControl w:val="false"/>
+              <w:spacing w:lineRule="auto" w:line="240" w:before="57" w:after="113"/>
+              <w:jc w:val="center"/>
+              <w:rPr>
+                <w:rFonts w:ascii="Arial" w:hAnsi="Arial" w:cs="Arial"/>
+              </w:rPr>
+            </w:pPr>
+            <w:r>
+              <w:rPr>
+                <w:rFonts w:cs="Arial" w:ascii="Arial" w:hAnsi="Arial"/>
+              </w:rPr>
+              <w:t>(Students)</w:t>
             </w:r>
           </w:p>
         </w:tc>
@@ -1995,21 +2012,7 @@
     <w:p>
       <w:pPr>
         <w:pStyle w:val="ListParagraph"/>
-        <w:rPr>
-          <w:rFonts w:ascii="Arial" w:hAnsi="Arial" w:cs="Arial"/>
-          <w:sz w:val="24"/>
-        </w:rPr>
-      </w:pPr>
-      <w:r>
-        <w:rPr>
-          <w:rFonts w:cs="Arial" w:ascii="Arial" w:hAnsi="Arial"/>
-          <w:sz w:val="24"/>
-        </w:rPr>
-      </w:r>
-    </w:p>
-    <w:p>
-      <w:pPr>
-        <w:pStyle w:val="Normal"/>
+        <w:ind w:hanging="0"/>
         <w:rPr>
           <w:rFonts w:ascii="Arial" w:hAnsi="Arial" w:cs="Arial"/>
           <w:sz w:val="24"/>
@@ -2045,14 +2048,73 @@
           <w:sz w:val="28"/>
           <w:u w:val="single"/>
         </w:rPr>
-        <w:t>Software Design Tool: IPO – ANY TWO (Tab sheets / Forms)</w:t>
+        <w:t xml:space="preserve">Software Design Tool: </w:t>
+      </w:r>
+      <w:r>
+        <w:rPr>
+          <w:b/>
+          <w:bCs/>
+          <w:color w:val="000000"/>
+          <w:sz w:val="30"/>
+          <w:u w:val="single"/>
+        </w:rPr>
+        <w:t xml:space="preserve">Input, processing and output </w:t>
+      </w:r>
+      <w:r>
+        <w:rPr>
+          <w:b/>
+          <w:bCs/>
+          <w:color w:val="000000"/>
+          <w:sz w:val="30"/>
+          <w:u w:val="single"/>
+        </w:rPr>
+        <w:t>(</w:t>
+      </w:r>
+      <w:r>
+        <w:rPr>
+          <w:b/>
+          <w:bCs/>
+          <w:color w:val="000000"/>
+          <w:sz w:val="30"/>
+          <w:u w:val="single"/>
+        </w:rPr>
+        <w:t>IPO</w:t>
+      </w:r>
+      <w:r>
+        <w:rPr>
+          <w:b/>
+          <w:bCs/>
+          <w:color w:val="000000"/>
+          <w:sz w:val="30"/>
+          <w:u w:val="single"/>
+        </w:rPr>
+        <w:t>)</w:t>
+      </w:r>
+    </w:p>
+    <w:p>
+      <w:pPr>
+        <w:pStyle w:val="Normal"/>
+        <w:spacing w:before="0" w:after="0"/>
+        <w:rPr>
+          <w:sz w:val="22"/>
+          <w:u w:val="none"/>
+        </w:rPr>
+      </w:pPr>
+      <w:r>
+        <w:rPr>
+          <w:b/>
+          <w:bCs/>
+          <w:sz w:val="22"/>
+          <w:u w:val="none"/>
+        </w:rPr>
+        <w:t>New Application:</w:t>
       </w:r>
     </w:p>
     <w:tbl>
       <w:tblPr>
-        <w:tblW w:w="10725" w:type="dxa"/>
+        <w:tblW w:w="15635" w:type="dxa"/>
         <w:jc w:val="left"/>
-        <w:tblInd w:w="113" w:type="dxa"/>
+        <w:tblInd w:w="124" w:type="dxa"/>
         <w:tblLayout w:type="fixed"/>
         <w:tblCellMar>
           <w:top w:w="0" w:type="dxa"/>
@@ -2063,126 +2125,168 @@
         <w:tblLook w:firstRow="0" w:noVBand="0" w:lastRow="0" w:firstColumn="0" w:lastColumn="0" w:noHBand="0" w:val="0000"/>
       </w:tblPr>
       <w:tblGrid>
-        <w:gridCol w:w="2254"/>
-        <w:gridCol w:w="2252"/>
-        <w:gridCol w:w="2256"/>
-        <w:gridCol w:w="3962"/>
+        <w:gridCol w:w="2377"/>
+        <w:gridCol w:w="1477"/>
+        <w:gridCol w:w="2434"/>
+        <w:gridCol w:w="3508"/>
+        <w:gridCol w:w="5839"/>
       </w:tblGrid>
       <w:tr>
         <w:trPr/>
         <w:tc>
           <w:tcPr>
-            <w:tcW w:w="2254" w:type="dxa"/>
-            <w:tcBorders>
-              <w:top w:val="single" w:sz="4" w:space="0" w:color="000000"/>
-              <w:left w:val="single" w:sz="4" w:space="0" w:color="000000"/>
-              <w:bottom w:val="single" w:sz="4" w:space="0" w:color="000000"/>
-              <w:right w:val="single" w:sz="4" w:space="0" w:color="000000"/>
-            </w:tcBorders>
-          </w:tcPr>
-          <w:p>
-            <w:pPr>
-              <w:pStyle w:val="Normal"/>
-              <w:widowControl w:val="false"/>
-              <w:spacing w:lineRule="auto" w:line="240" w:before="0" w:after="0"/>
-              <w:rPr>
-                <w:rFonts w:ascii="Arial" w:hAnsi="Arial" w:cs="Arial"/>
-                <w:sz w:val="24"/>
-              </w:rPr>
-            </w:pPr>
-            <w:r>
-              <w:rPr>
-                <w:rFonts w:cs="Arial" w:ascii="Arial" w:hAnsi="Arial"/>
-                <w:sz w:val="24"/>
-              </w:rPr>
-              <w:t>INPUT</w:t>
-            </w:r>
-          </w:p>
-        </w:tc>
-        <w:tc>
-          <w:tcPr>
-            <w:tcW w:w="2252" w:type="dxa"/>
-            <w:tcBorders>
-              <w:top w:val="single" w:sz="4" w:space="0" w:color="000000"/>
-              <w:left w:val="single" w:sz="4" w:space="0" w:color="000000"/>
-              <w:bottom w:val="single" w:sz="4" w:space="0" w:color="000000"/>
-              <w:right w:val="single" w:sz="4" w:space="0" w:color="000000"/>
-            </w:tcBorders>
-          </w:tcPr>
-          <w:p>
-            <w:pPr>
-              <w:pStyle w:val="Normal"/>
-              <w:widowControl w:val="false"/>
-              <w:spacing w:lineRule="auto" w:line="240" w:before="0" w:after="0"/>
-              <w:rPr>
-                <w:rFonts w:ascii="Arial" w:hAnsi="Arial" w:cs="Arial"/>
-                <w:sz w:val="24"/>
-              </w:rPr>
-            </w:pPr>
-            <w:r>
-              <w:rPr>
-                <w:rFonts w:cs="Arial" w:ascii="Arial" w:hAnsi="Arial"/>
-                <w:sz w:val="24"/>
-              </w:rPr>
-              <w:t>VALIDATION</w:t>
-            </w:r>
-          </w:p>
-        </w:tc>
-        <w:tc>
-          <w:tcPr>
-            <w:tcW w:w="2256" w:type="dxa"/>
-            <w:tcBorders>
-              <w:top w:val="single" w:sz="4" w:space="0" w:color="000000"/>
-              <w:left w:val="single" w:sz="4" w:space="0" w:color="000000"/>
-              <w:bottom w:val="single" w:sz="4" w:space="0" w:color="000000"/>
-              <w:right w:val="single" w:sz="4" w:space="0" w:color="000000"/>
-            </w:tcBorders>
-          </w:tcPr>
-          <w:p>
-            <w:pPr>
-              <w:pStyle w:val="Normal"/>
-              <w:widowControl w:val="false"/>
-              <w:spacing w:lineRule="auto" w:line="240" w:before="0" w:after="0"/>
-              <w:rPr>
-                <w:rFonts w:ascii="Arial" w:hAnsi="Arial" w:cs="Arial"/>
-                <w:sz w:val="24"/>
-              </w:rPr>
-            </w:pPr>
-            <w:r>
-              <w:rPr>
-                <w:rFonts w:cs="Arial" w:ascii="Arial" w:hAnsi="Arial"/>
-                <w:sz w:val="24"/>
-              </w:rPr>
-              <w:t>PROCESSING</w:t>
-            </w:r>
-          </w:p>
-        </w:tc>
-        <w:tc>
-          <w:tcPr>
-            <w:tcW w:w="3962" w:type="dxa"/>
-            <w:tcBorders>
-              <w:top w:val="single" w:sz="4" w:space="0" w:color="000000"/>
-              <w:left w:val="single" w:sz="4" w:space="0" w:color="000000"/>
-              <w:bottom w:val="single" w:sz="4" w:space="0" w:color="000000"/>
-              <w:right w:val="single" w:sz="4" w:space="0" w:color="000000"/>
-            </w:tcBorders>
-          </w:tcPr>
-          <w:p>
-            <w:pPr>
-              <w:pStyle w:val="Normal"/>
-              <w:widowControl w:val="false"/>
-              <w:spacing w:lineRule="auto" w:line="240" w:before="0" w:after="0"/>
-              <w:rPr>
-                <w:rFonts w:ascii="Arial" w:hAnsi="Arial" w:cs="Arial"/>
-                <w:sz w:val="24"/>
-              </w:rPr>
-            </w:pPr>
-            <w:r>
-              <w:rPr>
-                <w:rFonts w:cs="Arial" w:ascii="Arial" w:hAnsi="Arial"/>
-                <w:sz w:val="24"/>
-              </w:rPr>
-              <w:t>OUTPUT</w:t>
+            <w:tcW w:w="2377" w:type="dxa"/>
+            <w:tcBorders>
+              <w:top w:val="single" w:sz="4" w:space="0" w:color="000000"/>
+              <w:left w:val="single" w:sz="4" w:space="0" w:color="000000"/>
+              <w:bottom w:val="single" w:sz="4" w:space="0" w:color="000000"/>
+              <w:right w:val="single" w:sz="4" w:space="0" w:color="000000"/>
+            </w:tcBorders>
+          </w:tcPr>
+          <w:p>
+            <w:pPr>
+              <w:pStyle w:val="Normal"/>
+              <w:widowControl w:val="false"/>
+              <w:spacing w:lineRule="auto" w:line="240" w:before="0" w:after="0"/>
+              <w:rPr>
+                <w:b/>
+                <w:b/>
+                <w:bCs/>
+              </w:rPr>
+            </w:pPr>
+            <w:r>
+              <w:rPr>
+                <w:b/>
+                <w:bCs/>
+              </w:rPr>
+              <w:t>Input</w:t>
+            </w:r>
+          </w:p>
+        </w:tc>
+        <w:tc>
+          <w:tcPr>
+            <w:tcW w:w="1477" w:type="dxa"/>
+            <w:tcBorders>
+              <w:top w:val="single" w:sz="4" w:space="0" w:color="000000"/>
+              <w:left w:val="single" w:sz="4" w:space="0" w:color="000000"/>
+              <w:bottom w:val="single" w:sz="4" w:space="0" w:color="000000"/>
+              <w:right w:val="single" w:sz="4" w:space="0" w:color="000000"/>
+            </w:tcBorders>
+          </w:tcPr>
+          <w:p>
+            <w:pPr>
+              <w:pStyle w:val="Normal"/>
+              <w:widowControl w:val="false"/>
+              <w:spacing w:lineRule="auto" w:line="240" w:before="0" w:after="0"/>
+              <w:rPr>
+                <w:b/>
+                <w:b/>
+                <w:bCs/>
+              </w:rPr>
+            </w:pPr>
+            <w:r>
+              <w:rPr>
+                <w:b/>
+                <w:bCs/>
+              </w:rPr>
+              <w:t>Source</w:t>
+            </w:r>
+          </w:p>
+        </w:tc>
+        <w:tc>
+          <w:tcPr>
+            <w:tcW w:w="2434" w:type="dxa"/>
+            <w:tcBorders>
+              <w:top w:val="single" w:sz="4" w:space="0" w:color="000000"/>
+              <w:left w:val="single" w:sz="4" w:space="0" w:color="000000"/>
+              <w:bottom w:val="single" w:sz="4" w:space="0" w:color="000000"/>
+              <w:right w:val="single" w:sz="4" w:space="0" w:color="000000"/>
+            </w:tcBorders>
+          </w:tcPr>
+          <w:p>
+            <w:pPr>
+              <w:pStyle w:val="Normal"/>
+              <w:widowControl w:val="false"/>
+              <w:spacing w:lineRule="auto" w:line="240" w:before="0" w:after="0"/>
+              <w:rPr>
+                <w:b/>
+                <w:b/>
+                <w:bCs/>
+              </w:rPr>
+            </w:pPr>
+            <w:r>
+              <w:rPr>
+                <w:b/>
+                <w:bCs/>
+              </w:rPr>
+              <w:t>Data Type</w:t>
+            </w:r>
+          </w:p>
+        </w:tc>
+        <w:tc>
+          <w:tcPr>
+            <w:tcW w:w="3508" w:type="dxa"/>
+            <w:tcBorders>
+              <w:top w:val="single" w:sz="4" w:space="0" w:color="000000"/>
+              <w:left w:val="single" w:sz="4" w:space="0" w:color="000000"/>
+              <w:bottom w:val="single" w:sz="4" w:space="0" w:color="000000"/>
+              <w:right w:val="single" w:sz="4" w:space="0" w:color="000000"/>
+            </w:tcBorders>
+          </w:tcPr>
+          <w:p>
+            <w:pPr>
+              <w:pStyle w:val="Normal"/>
+              <w:widowControl w:val="false"/>
+              <w:spacing w:lineRule="auto" w:line="240" w:before="0" w:after="0"/>
+              <w:rPr>
+                <w:b/>
+                <w:b/>
+                <w:bCs/>
+              </w:rPr>
+            </w:pPr>
+            <w:r>
+              <w:rPr>
+                <w:b/>
+                <w:bCs/>
+              </w:rPr>
+              <w:t>Format of the Input</w:t>
+            </w:r>
+          </w:p>
+        </w:tc>
+        <w:tc>
+          <w:tcPr>
+            <w:tcW w:w="5839" w:type="dxa"/>
+            <w:tcBorders>
+              <w:top w:val="single" w:sz="4" w:space="0" w:color="000000"/>
+              <w:left w:val="single" w:sz="4" w:space="0" w:color="000000"/>
+              <w:bottom w:val="single" w:sz="4" w:space="0" w:color="000000"/>
+              <w:right w:val="single" w:sz="4" w:space="0" w:color="000000"/>
+            </w:tcBorders>
+          </w:tcPr>
+          <w:p>
+            <w:pPr>
+              <w:pStyle w:val="Normal"/>
+              <w:widowControl w:val="false"/>
+              <w:spacing w:lineRule="auto" w:line="240" w:before="0" w:after="0"/>
+              <w:rPr>
+                <w:b/>
+                <w:b/>
+                <w:bCs/>
+              </w:rPr>
+            </w:pPr>
+            <w:r>
+              <w:rPr>
+                <w:b/>
+                <w:bCs/>
+              </w:rPr>
+              <w:t>GUI component</w:t>
+            </w:r>
+            <w:r>
+              <w:rPr>
+                <w:b/>
+                <w:bCs/>
+              </w:rPr>
+              <w:t>s</w:t>
             </w:r>
           </w:p>
         </w:tc>
@@ -2191,117 +2295,132 @@
         <w:trPr/>
         <w:tc>
           <w:tcPr>
-            <w:tcW w:w="2254" w:type="dxa"/>
-            <w:tcBorders>
-              <w:top w:val="single" w:sz="4" w:space="0" w:color="000000"/>
-              <w:left w:val="single" w:sz="4" w:space="0" w:color="000000"/>
-              <w:bottom w:val="single" w:sz="4" w:space="0" w:color="000000"/>
-              <w:right w:val="single" w:sz="4" w:space="0" w:color="000000"/>
-            </w:tcBorders>
-          </w:tcPr>
-          <w:p>
-            <w:pPr>
-              <w:pStyle w:val="Normal"/>
-              <w:widowControl w:val="false"/>
-              <w:spacing w:lineRule="auto" w:line="240" w:before="0" w:after="0"/>
-              <w:rPr>
-                <w:rFonts w:ascii="Arial" w:hAnsi="Arial" w:cs="Arial"/>
-                <w:sz w:val="24"/>
-              </w:rPr>
-            </w:pPr>
-            <w:r>
-              <w:rPr>
-                <w:rFonts w:cs="Arial" w:ascii="Arial" w:hAnsi="Arial"/>
-                <w:sz w:val="24"/>
-              </w:rPr>
-              <w:t>-What data will be stored</w:t>
-            </w:r>
-          </w:p>
-        </w:tc>
-        <w:tc>
-          <w:tcPr>
-            <w:tcW w:w="2252" w:type="dxa"/>
-            <w:tcBorders>
-              <w:top w:val="single" w:sz="4" w:space="0" w:color="000000"/>
-              <w:left w:val="single" w:sz="4" w:space="0" w:color="000000"/>
-              <w:bottom w:val="single" w:sz="4" w:space="0" w:color="000000"/>
-              <w:right w:val="single" w:sz="4" w:space="0" w:color="000000"/>
-            </w:tcBorders>
-          </w:tcPr>
-          <w:p>
-            <w:pPr>
-              <w:pStyle w:val="Normal"/>
-              <w:widowControl w:val="false"/>
-              <w:spacing w:lineRule="auto" w:line="240" w:before="0" w:after="0"/>
-              <w:rPr>
-                <w:rFonts w:ascii="Arial" w:hAnsi="Arial" w:cs="Arial"/>
-                <w:sz w:val="24"/>
-              </w:rPr>
-            </w:pPr>
-            <w:r>
-              <w:rPr>
-                <w:rFonts w:cs="Arial" w:ascii="Arial" w:hAnsi="Arial"/>
-                <w:sz w:val="24"/>
-              </w:rPr>
-              <w:t>-What data will be validated</w:t>
-            </w:r>
-          </w:p>
-        </w:tc>
-        <w:tc>
-          <w:tcPr>
-            <w:tcW w:w="2256" w:type="dxa"/>
-            <w:tcBorders>
-              <w:top w:val="single" w:sz="4" w:space="0" w:color="000000"/>
-              <w:left w:val="single" w:sz="4" w:space="0" w:color="000000"/>
-              <w:bottom w:val="single" w:sz="4" w:space="0" w:color="000000"/>
-              <w:right w:val="single" w:sz="4" w:space="0" w:color="000000"/>
-            </w:tcBorders>
-          </w:tcPr>
-          <w:p>
-            <w:pPr>
-              <w:pStyle w:val="Normal"/>
-              <w:widowControl w:val="false"/>
-              <w:spacing w:lineRule="auto" w:line="240" w:before="0" w:after="0"/>
-              <w:rPr>
-                <w:rFonts w:ascii="Arial" w:hAnsi="Arial" w:cs="Arial"/>
-                <w:sz w:val="24"/>
-              </w:rPr>
-            </w:pPr>
-            <w:r>
-              <w:rPr>
-                <w:rFonts w:cs="Arial" w:ascii="Arial" w:hAnsi="Arial"/>
-                <w:sz w:val="24"/>
-              </w:rPr>
-              <w:t>-What will be processed</w:t>
-            </w:r>
-          </w:p>
-        </w:tc>
-        <w:tc>
-          <w:tcPr>
-            <w:tcW w:w="3962" w:type="dxa"/>
-            <w:tcBorders>
-              <w:top w:val="single" w:sz="4" w:space="0" w:color="000000"/>
-              <w:left w:val="single" w:sz="4" w:space="0" w:color="000000"/>
-              <w:bottom w:val="single" w:sz="4" w:space="0" w:color="000000"/>
-              <w:right w:val="single" w:sz="4" w:space="0" w:color="000000"/>
-            </w:tcBorders>
-          </w:tcPr>
-          <w:p>
-            <w:pPr>
-              <w:pStyle w:val="Normal"/>
-              <w:widowControl w:val="false"/>
-              <w:spacing w:lineRule="auto" w:line="240" w:before="0" w:after="0"/>
-              <w:rPr>
-                <w:rFonts w:ascii="Arial" w:hAnsi="Arial" w:cs="Arial"/>
-                <w:sz w:val="24"/>
-              </w:rPr>
-            </w:pPr>
-            <w:r>
-              <w:rPr>
-                <w:rFonts w:cs="Arial" w:ascii="Arial" w:hAnsi="Arial"/>
-                <w:sz w:val="24"/>
-              </w:rPr>
-              <w:t>-What will be displayed</w:t>
+            <w:tcW w:w="2377" w:type="dxa"/>
+            <w:tcBorders>
+              <w:top w:val="single" w:sz="4" w:space="0" w:color="000000"/>
+              <w:left w:val="single" w:sz="4" w:space="0" w:color="000000"/>
+              <w:bottom w:val="single" w:sz="4" w:space="0" w:color="000000"/>
+              <w:right w:val="single" w:sz="4" w:space="0" w:color="000000"/>
+            </w:tcBorders>
+          </w:tcPr>
+          <w:p>
+            <w:pPr>
+              <w:pStyle w:val="Normal"/>
+              <w:widowControl w:val="false"/>
+              <w:spacing w:lineRule="auto" w:line="240" w:before="0" w:after="0"/>
+              <w:rPr/>
+            </w:pPr>
+            <w:r>
+              <w:rPr/>
+              <w:t>Marks achieved</w:t>
+            </w:r>
+          </w:p>
+        </w:tc>
+        <w:tc>
+          <w:tcPr>
+            <w:tcW w:w="1477" w:type="dxa"/>
+            <w:tcBorders>
+              <w:top w:val="single" w:sz="4" w:space="0" w:color="000000"/>
+              <w:left w:val="single" w:sz="4" w:space="0" w:color="000000"/>
+              <w:bottom w:val="single" w:sz="4" w:space="0" w:color="000000"/>
+              <w:right w:val="single" w:sz="4" w:space="0" w:color="000000"/>
+            </w:tcBorders>
+          </w:tcPr>
+          <w:p>
+            <w:pPr>
+              <w:pStyle w:val="Normal"/>
+              <w:widowControl w:val="false"/>
+              <w:spacing w:lineRule="auto" w:line="240" w:before="0" w:after="0"/>
+              <w:rPr/>
+            </w:pPr>
+            <w:r>
+              <w:rPr/>
+              <w:t>Keyboard</w:t>
+            </w:r>
+          </w:p>
+        </w:tc>
+        <w:tc>
+          <w:tcPr>
+            <w:tcW w:w="2434" w:type="dxa"/>
+            <w:tcBorders>
+              <w:top w:val="single" w:sz="4" w:space="0" w:color="000000"/>
+              <w:left w:val="single" w:sz="4" w:space="0" w:color="000000"/>
+              <w:bottom w:val="single" w:sz="4" w:space="0" w:color="000000"/>
+              <w:right w:val="single" w:sz="4" w:space="0" w:color="000000"/>
+            </w:tcBorders>
+          </w:tcPr>
+          <w:p>
+            <w:pPr>
+              <w:pStyle w:val="Normal"/>
+              <w:widowControl w:val="false"/>
+              <w:spacing w:lineRule="auto" w:line="240" w:before="0" w:after="0"/>
+              <w:rPr/>
+            </w:pPr>
+            <w:r>
+              <w:rPr/>
+              <w:t xml:space="preserve">Subject: </w:t>
+            </w:r>
+            <w:r>
+              <w:rPr/>
+              <w:t>String</w:t>
+            </w:r>
+          </w:p>
+          <w:p>
+            <w:pPr>
+              <w:pStyle w:val="Normal"/>
+              <w:widowControl w:val="false"/>
+              <w:spacing w:lineRule="auto" w:line="240" w:before="0" w:after="0"/>
+              <w:rPr/>
+            </w:pPr>
+            <w:r>
+              <w:rPr/>
+              <w:t>Mark: Integer</w:t>
+            </w:r>
+          </w:p>
+        </w:tc>
+        <w:tc>
+          <w:tcPr>
+            <w:tcW w:w="3508" w:type="dxa"/>
+            <w:tcBorders>
+              <w:top w:val="single" w:sz="4" w:space="0" w:color="000000"/>
+              <w:left w:val="single" w:sz="4" w:space="0" w:color="000000"/>
+              <w:bottom w:val="single" w:sz="4" w:space="0" w:color="000000"/>
+              <w:right w:val="single" w:sz="4" w:space="0" w:color="000000"/>
+            </w:tcBorders>
+          </w:tcPr>
+          <w:p>
+            <w:pPr>
+              <w:pStyle w:val="Normal"/>
+              <w:widowControl w:val="false"/>
+              <w:spacing w:lineRule="auto" w:line="240" w:before="0" w:after="0"/>
+              <w:rPr/>
+            </w:pPr>
+            <w:r>
+              <w:rPr/>
+              <w:t>User edit Percentages (text preloaded) in richedit</w:t>
+            </w:r>
+          </w:p>
+        </w:tc>
+        <w:tc>
+          <w:tcPr>
+            <w:tcW w:w="5839" w:type="dxa"/>
+            <w:tcBorders>
+              <w:top w:val="single" w:sz="4" w:space="0" w:color="000000"/>
+              <w:left w:val="single" w:sz="4" w:space="0" w:color="000000"/>
+              <w:bottom w:val="single" w:sz="4" w:space="0" w:color="000000"/>
+              <w:right w:val="single" w:sz="4" w:space="0" w:color="000000"/>
+            </w:tcBorders>
+          </w:tcPr>
+          <w:p>
+            <w:pPr>
+              <w:pStyle w:val="Normal"/>
+              <w:widowControl w:val="false"/>
+              <w:spacing w:lineRule="auto" w:line="240" w:before="0" w:after="0"/>
+              <w:rPr/>
+            </w:pPr>
+            <w:r>
+              <w:rPr/>
+              <w:t>richedit</w:t>
             </w:r>
           </w:p>
         </w:tc>
@@ -2310,117 +2429,65 @@
         <w:trPr/>
         <w:tc>
           <w:tcPr>
-            <w:tcW w:w="2254" w:type="dxa"/>
-            <w:tcBorders>
-              <w:top w:val="single" w:sz="4" w:space="0" w:color="000000"/>
-              <w:left w:val="single" w:sz="4" w:space="0" w:color="000000"/>
-              <w:bottom w:val="single" w:sz="4" w:space="0" w:color="000000"/>
-              <w:right w:val="single" w:sz="4" w:space="0" w:color="000000"/>
-            </w:tcBorders>
-          </w:tcPr>
-          <w:p>
-            <w:pPr>
-              <w:pStyle w:val="Normal"/>
-              <w:widowControl w:val="false"/>
-              <w:spacing w:lineRule="auto" w:line="240" w:before="0" w:after="0"/>
-              <w:rPr>
-                <w:rFonts w:ascii="Arial" w:hAnsi="Arial" w:cs="Arial"/>
-                <w:sz w:val="24"/>
-              </w:rPr>
-            </w:pPr>
-            <w:r>
-              <w:rPr>
-                <w:rFonts w:cs="Arial" w:ascii="Arial" w:hAnsi="Arial"/>
-                <w:sz w:val="24"/>
-              </w:rPr>
-              <w:t>-Data type</w:t>
-            </w:r>
-          </w:p>
-        </w:tc>
-        <w:tc>
-          <w:tcPr>
-            <w:tcW w:w="2252" w:type="dxa"/>
-            <w:tcBorders>
-              <w:top w:val="single" w:sz="4" w:space="0" w:color="000000"/>
-              <w:left w:val="single" w:sz="4" w:space="0" w:color="000000"/>
-              <w:bottom w:val="single" w:sz="4" w:space="0" w:color="000000"/>
-              <w:right w:val="single" w:sz="4" w:space="0" w:color="000000"/>
-            </w:tcBorders>
-          </w:tcPr>
-          <w:p>
-            <w:pPr>
-              <w:pStyle w:val="Normal"/>
-              <w:widowControl w:val="false"/>
-              <w:spacing w:lineRule="auto" w:line="240" w:before="0" w:after="0"/>
-              <w:rPr>
-                <w:rFonts w:ascii="Arial" w:hAnsi="Arial" w:cs="Arial"/>
-                <w:sz w:val="24"/>
-              </w:rPr>
-            </w:pPr>
-            <w:r>
-              <w:rPr>
-                <w:rFonts w:cs="Arial" w:ascii="Arial" w:hAnsi="Arial"/>
-                <w:sz w:val="24"/>
-              </w:rPr>
-              <w:t>-Show algorithm</w:t>
-            </w:r>
-          </w:p>
-        </w:tc>
-        <w:tc>
-          <w:tcPr>
-            <w:tcW w:w="2256" w:type="dxa"/>
-            <w:tcBorders>
-              <w:top w:val="single" w:sz="4" w:space="0" w:color="000000"/>
-              <w:left w:val="single" w:sz="4" w:space="0" w:color="000000"/>
-              <w:bottom w:val="single" w:sz="4" w:space="0" w:color="000000"/>
-              <w:right w:val="single" w:sz="4" w:space="0" w:color="000000"/>
-            </w:tcBorders>
-          </w:tcPr>
-          <w:p>
-            <w:pPr>
-              <w:pStyle w:val="Normal"/>
-              <w:widowControl w:val="false"/>
-              <w:spacing w:lineRule="auto" w:line="240" w:before="0" w:after="0"/>
-              <w:rPr>
-                <w:rFonts w:ascii="Arial" w:hAnsi="Arial" w:cs="Arial"/>
-                <w:sz w:val="24"/>
-              </w:rPr>
-            </w:pPr>
-            <w:r>
-              <w:rPr>
-                <w:rFonts w:cs="Arial" w:ascii="Arial" w:hAnsi="Arial"/>
-                <w:sz w:val="24"/>
-              </w:rPr>
-              <w:t>-How will the processing be done</w:t>
-            </w:r>
-          </w:p>
-        </w:tc>
-        <w:tc>
-          <w:tcPr>
-            <w:tcW w:w="3962" w:type="dxa"/>
-            <w:tcBorders>
-              <w:top w:val="single" w:sz="4" w:space="0" w:color="000000"/>
-              <w:left w:val="single" w:sz="4" w:space="0" w:color="000000"/>
-              <w:bottom w:val="single" w:sz="4" w:space="0" w:color="000000"/>
-              <w:right w:val="single" w:sz="4" w:space="0" w:color="000000"/>
-            </w:tcBorders>
-          </w:tcPr>
-          <w:p>
-            <w:pPr>
-              <w:pStyle w:val="Normal"/>
-              <w:widowControl w:val="false"/>
-              <w:spacing w:lineRule="auto" w:line="240" w:before="0" w:after="0"/>
-              <w:rPr>
-                <w:rFonts w:ascii="Arial" w:hAnsi="Arial" w:cs="Arial"/>
-                <w:sz w:val="24"/>
-              </w:rPr>
-            </w:pPr>
-            <w:r>
-              <w:rPr>
-                <w:rFonts w:cs="Arial" w:ascii="Arial" w:hAnsi="Arial"/>
-                <w:sz w:val="24"/>
-              </w:rPr>
-              <w:t>-Format to be displayed</w:t>
+            <w:tcW w:w="2377" w:type="dxa"/>
+            <w:tcBorders>
+              <w:top w:val="single" w:sz="4" w:space="0" w:color="000000"/>
+              <w:left w:val="single" w:sz="4" w:space="0" w:color="000000"/>
+              <w:bottom w:val="single" w:sz="4" w:space="0" w:color="000000"/>
+              <w:right w:val="single" w:sz="4" w:space="0" w:color="000000"/>
+            </w:tcBorders>
+          </w:tcPr>
+          <w:p>
+            <w:pPr>
+              <w:pStyle w:val="Normal"/>
+              <w:widowControl w:val="false"/>
+              <w:spacing w:lineRule="auto" w:line="240" w:before="0" w:after="0"/>
+              <w:rPr>
+                <w:b/>
+                <w:b/>
+              </w:rPr>
+            </w:pPr>
+            <w:r>
+              <w:rPr>
+                <w:b/>
+              </w:rPr>
+              <w:t>Data Validation</w:t>
+            </w:r>
+          </w:p>
+        </w:tc>
+        <w:tc>
+          <w:tcPr>
+            <w:tcW w:w="13258" w:type="dxa"/>
+            <w:gridSpan w:val="4"/>
+            <w:tcBorders>
+              <w:top w:val="single" w:sz="4" w:space="0" w:color="000000"/>
+              <w:left w:val="single" w:sz="4" w:space="0" w:color="000000"/>
+              <w:bottom w:val="single" w:sz="4" w:space="0" w:color="000000"/>
+              <w:right w:val="single" w:sz="4" w:space="0" w:color="000000"/>
+            </w:tcBorders>
+          </w:tcPr>
+          <w:p>
+            <w:pPr>
+              <w:pStyle w:val="Normal"/>
+              <w:widowControl w:val="false"/>
+              <w:spacing w:lineRule="auto" w:line="240" w:before="0" w:after="0"/>
+              <w:rPr/>
+            </w:pPr>
+            <w:r>
+              <w:rPr/>
+              <w:t>- Check if all values have changed, otherwise prompt error message informing the user to make sure to input all their marks.</w:t>
+            </w:r>
+          </w:p>
+          <w:p>
+            <w:pPr>
+              <w:pStyle w:val="Normal"/>
+              <w:widowControl w:val="false"/>
+              <w:spacing w:lineRule="auto" w:line="240" w:before="0" w:after="0"/>
+              <w:rPr/>
+            </w:pPr>
+            <w:r>
+              <w:rPr/>
+              <w:t>- Check if values(marks) are in range 0 – 120 (some curriculums you can achieve above 100%) and display message if not</w:t>
             </w:r>
           </w:p>
         </w:tc>
@@ -2429,346 +2496,551 @@
         <w:trPr/>
         <w:tc>
           <w:tcPr>
-            <w:tcW w:w="2254" w:type="dxa"/>
-            <w:tcBorders>
-              <w:top w:val="single" w:sz="4" w:space="0" w:color="000000"/>
-              <w:left w:val="single" w:sz="4" w:space="0" w:color="000000"/>
-              <w:bottom w:val="single" w:sz="4" w:space="0" w:color="000000"/>
-              <w:right w:val="single" w:sz="4" w:space="0" w:color="000000"/>
-            </w:tcBorders>
-          </w:tcPr>
-          <w:p>
-            <w:pPr>
-              <w:pStyle w:val="Normal"/>
-              <w:widowControl w:val="false"/>
-              <w:spacing w:lineRule="auto" w:line="240" w:before="0" w:after="0"/>
-              <w:rPr>
-                <w:rFonts w:ascii="Arial" w:hAnsi="Arial" w:cs="Arial"/>
-                <w:sz w:val="24"/>
-              </w:rPr>
-            </w:pPr>
-            <w:r>
-              <w:rPr>
-                <w:rFonts w:cs="Arial" w:ascii="Arial" w:hAnsi="Arial"/>
-                <w:sz w:val="24"/>
-              </w:rPr>
-              <w:t>-Variety of source: From keyboard / mouse click / computer generated</w:t>
-            </w:r>
-          </w:p>
-        </w:tc>
-        <w:tc>
-          <w:tcPr>
-            <w:tcW w:w="2252" w:type="dxa"/>
-            <w:tcBorders>
-              <w:top w:val="single" w:sz="4" w:space="0" w:color="000000"/>
-              <w:left w:val="single" w:sz="4" w:space="0" w:color="000000"/>
-              <w:bottom w:val="single" w:sz="4" w:space="0" w:color="000000"/>
-              <w:right w:val="single" w:sz="4" w:space="0" w:color="000000"/>
-            </w:tcBorders>
-          </w:tcPr>
-          <w:p>
-            <w:pPr>
-              <w:pStyle w:val="Normal"/>
-              <w:widowControl w:val="false"/>
-              <w:spacing w:lineRule="auto" w:line="240" w:before="0" w:after="0"/>
-              <w:rPr>
-                <w:rFonts w:ascii="Arial" w:hAnsi="Arial" w:cs="Arial"/>
-                <w:sz w:val="24"/>
-              </w:rPr>
-            </w:pPr>
-            <w:r>
-              <w:rPr>
-                <w:rFonts w:cs="Arial" w:ascii="Arial" w:hAnsi="Arial"/>
-                <w:sz w:val="24"/>
-              </w:rPr>
-              <w:t>-Associated error message</w:t>
-            </w:r>
-          </w:p>
-        </w:tc>
-        <w:tc>
-          <w:tcPr>
-            <w:tcW w:w="2256" w:type="dxa"/>
-            <w:tcBorders>
-              <w:top w:val="single" w:sz="4" w:space="0" w:color="000000"/>
-              <w:left w:val="single" w:sz="4" w:space="0" w:color="000000"/>
-              <w:bottom w:val="single" w:sz="4" w:space="0" w:color="000000"/>
-              <w:right w:val="single" w:sz="4" w:space="0" w:color="000000"/>
-            </w:tcBorders>
-          </w:tcPr>
-          <w:p>
-            <w:pPr>
-              <w:pStyle w:val="Normal"/>
-              <w:widowControl w:val="false"/>
-              <w:spacing w:lineRule="auto" w:line="240" w:before="0" w:after="0"/>
-              <w:rPr>
-                <w:rFonts w:ascii="Arial" w:hAnsi="Arial" w:cs="Arial"/>
-                <w:sz w:val="24"/>
-              </w:rPr>
-            </w:pPr>
-            <w:r>
-              <w:rPr>
-                <w:rFonts w:cs="Arial" w:ascii="Arial" w:hAnsi="Arial"/>
-                <w:sz w:val="24"/>
-              </w:rPr>
-            </w:r>
-          </w:p>
-        </w:tc>
-        <w:tc>
-          <w:tcPr>
-            <w:tcW w:w="3962" w:type="dxa"/>
-            <w:tcBorders>
-              <w:top w:val="single" w:sz="4" w:space="0" w:color="000000"/>
-              <w:left w:val="single" w:sz="4" w:space="0" w:color="000000"/>
-              <w:bottom w:val="single" w:sz="4" w:space="0" w:color="000000"/>
-              <w:right w:val="single" w:sz="4" w:space="0" w:color="000000"/>
-            </w:tcBorders>
-          </w:tcPr>
-          <w:p>
-            <w:pPr>
-              <w:pStyle w:val="Normal"/>
-              <w:widowControl w:val="false"/>
-              <w:spacing w:lineRule="auto" w:line="240" w:before="0" w:after="0"/>
-              <w:rPr>
-                <w:rFonts w:ascii="Arial" w:hAnsi="Arial" w:cs="Arial"/>
-                <w:sz w:val="24"/>
-              </w:rPr>
-            </w:pPr>
-            <w:r>
-              <w:rPr>
-                <w:rFonts w:cs="Arial" w:ascii="Arial" w:hAnsi="Arial"/>
-                <w:sz w:val="24"/>
-              </w:rPr>
-              <w:t>-Object to be displayed in</w:t>
+            <w:tcW w:w="2377" w:type="dxa"/>
+            <w:tcBorders>
+              <w:top w:val="single" w:sz="4" w:space="0" w:color="000000"/>
+              <w:left w:val="single" w:sz="4" w:space="0" w:color="000000"/>
+              <w:bottom w:val="single" w:sz="4" w:space="0" w:color="000000"/>
+              <w:right w:val="single" w:sz="4" w:space="0" w:color="000000"/>
+            </w:tcBorders>
+          </w:tcPr>
+          <w:p>
+            <w:pPr>
+              <w:pStyle w:val="Normal"/>
+              <w:widowControl w:val="false"/>
+              <w:spacing w:lineRule="auto" w:line="240" w:before="0" w:after="0"/>
+              <w:rPr>
+                <w:b/>
+                <w:b/>
+                <w:bCs/>
+              </w:rPr>
+            </w:pPr>
+            <w:r>
+              <w:rPr>
+                <w:b/>
+                <w:bCs/>
+              </w:rPr>
+              <w:t>Input</w:t>
+            </w:r>
+          </w:p>
+        </w:tc>
+        <w:tc>
+          <w:tcPr>
+            <w:tcW w:w="1477" w:type="dxa"/>
+            <w:tcBorders>
+              <w:top w:val="single" w:sz="4" w:space="0" w:color="000000"/>
+              <w:left w:val="single" w:sz="4" w:space="0" w:color="000000"/>
+              <w:bottom w:val="single" w:sz="4" w:space="0" w:color="000000"/>
+            </w:tcBorders>
+          </w:tcPr>
+          <w:p>
+            <w:pPr>
+              <w:pStyle w:val="Normal"/>
+              <w:widowControl w:val="false"/>
+              <w:spacing w:lineRule="auto" w:line="240" w:before="0" w:after="0"/>
+              <w:rPr>
+                <w:b/>
+                <w:b/>
+                <w:bCs/>
+              </w:rPr>
+            </w:pPr>
+            <w:r>
+              <w:rPr>
+                <w:b/>
+                <w:bCs/>
+              </w:rPr>
+              <w:t>Source</w:t>
+            </w:r>
+          </w:p>
+        </w:tc>
+        <w:tc>
+          <w:tcPr>
+            <w:tcW w:w="2434" w:type="dxa"/>
+            <w:tcBorders>
+              <w:top w:val="single" w:sz="4" w:space="0" w:color="000000"/>
+              <w:left w:val="single" w:sz="4" w:space="0" w:color="000000"/>
+              <w:bottom w:val="single" w:sz="4" w:space="0" w:color="000000"/>
+            </w:tcBorders>
+          </w:tcPr>
+          <w:p>
+            <w:pPr>
+              <w:pStyle w:val="Normal"/>
+              <w:widowControl w:val="false"/>
+              <w:spacing w:lineRule="auto" w:line="240" w:before="0" w:after="0"/>
+              <w:rPr>
+                <w:b/>
+                <w:b/>
+                <w:bCs/>
+              </w:rPr>
+            </w:pPr>
+            <w:r>
+              <w:rPr>
+                <w:b/>
+                <w:bCs/>
+              </w:rPr>
+              <w:t>Data Type</w:t>
+            </w:r>
+          </w:p>
+        </w:tc>
+        <w:tc>
+          <w:tcPr>
+            <w:tcW w:w="3508" w:type="dxa"/>
+            <w:tcBorders>
+              <w:top w:val="single" w:sz="4" w:space="0" w:color="000000"/>
+              <w:left w:val="single" w:sz="4" w:space="0" w:color="000000"/>
+              <w:bottom w:val="single" w:sz="4" w:space="0" w:color="000000"/>
+              <w:right w:val="single" w:sz="4" w:space="0" w:color="000000"/>
+            </w:tcBorders>
+          </w:tcPr>
+          <w:p>
+            <w:pPr>
+              <w:pStyle w:val="Normal"/>
+              <w:widowControl w:val="false"/>
+              <w:spacing w:lineRule="auto" w:line="240" w:before="0" w:after="0"/>
+              <w:rPr>
+                <w:b/>
+                <w:b/>
+                <w:bCs/>
+              </w:rPr>
+            </w:pPr>
+            <w:r>
+              <w:rPr>
+                <w:b/>
+                <w:bCs/>
+              </w:rPr>
+              <w:t>Format of the Input</w:t>
+            </w:r>
+          </w:p>
+        </w:tc>
+        <w:tc>
+          <w:tcPr>
+            <w:tcW w:w="5839" w:type="dxa"/>
+            <w:tcBorders>
+              <w:top w:val="single" w:sz="4" w:space="0" w:color="000000"/>
+              <w:left w:val="single" w:sz="4" w:space="0" w:color="000000"/>
+              <w:bottom w:val="single" w:sz="4" w:space="0" w:color="000000"/>
+              <w:right w:val="single" w:sz="4" w:space="0" w:color="000000"/>
+            </w:tcBorders>
+          </w:tcPr>
+          <w:p>
+            <w:pPr>
+              <w:pStyle w:val="Normal"/>
+              <w:widowControl w:val="false"/>
+              <w:spacing w:lineRule="auto" w:line="240" w:before="0" w:after="0"/>
+              <w:rPr>
+                <w:b/>
+                <w:b/>
+                <w:bCs/>
+              </w:rPr>
+            </w:pPr>
+            <w:r>
+              <w:rPr>
+                <w:b/>
+                <w:bCs/>
+              </w:rPr>
+              <w:t>GUI components</w:t>
             </w:r>
           </w:p>
         </w:tc>
       </w:tr>
-    </w:tbl>
-    <w:p>
-      <w:pPr>
-        <w:pStyle w:val="Normal"/>
-        <w:rPr>
-          <w:rFonts w:ascii="Arial" w:hAnsi="Arial" w:cs="Arial"/>
-          <w:sz w:val="24"/>
-        </w:rPr>
-      </w:pPr>
-      <w:r>
-        <w:rPr>
-          <w:rFonts w:cs="Arial" w:ascii="Arial" w:hAnsi="Arial"/>
-          <w:sz w:val="24"/>
-        </w:rPr>
-      </w:r>
-    </w:p>
-    <w:p>
-      <w:pPr>
-        <w:pStyle w:val="Normal"/>
-        <w:spacing w:before="0" w:after="0"/>
-        <w:rPr>
-          <w:b/>
-          <w:b/>
-          <w:bCs/>
-        </w:rPr>
-      </w:pPr>
-      <w:r>
-        <w:rPr>
-          <w:b/>
-          <w:bCs/>
-        </w:rPr>
-      </w:r>
-      <w:r>
-        <w:br w:type="page"/>
-      </w:r>
-    </w:p>
-    <w:p>
-      <w:pPr>
-        <w:pStyle w:val="Normal"/>
-        <w:spacing w:before="0" w:after="0"/>
-        <w:rPr>
-          <w:b/>
-          <w:b/>
-          <w:bCs/>
-        </w:rPr>
-      </w:pPr>
-      <w:r>
-        <w:rPr>
-          <w:b/>
-          <w:bCs/>
-        </w:rPr>
-        <w:t>Input, processing and output IPO</w:t>
-      </w:r>
-    </w:p>
-    <w:tbl>
-      <w:tblPr>
-        <w:tblW w:w="10763" w:type="dxa"/>
-        <w:jc w:val="left"/>
-        <w:tblInd w:w="113" w:type="dxa"/>
-        <w:tblLayout w:type="fixed"/>
-        <w:tblCellMar>
-          <w:top w:w="0" w:type="dxa"/>
-          <w:left w:w="108" w:type="dxa"/>
-          <w:bottom w:w="0" w:type="dxa"/>
-          <w:right w:w="108" w:type="dxa"/>
-        </w:tblCellMar>
-        <w:tblLook w:firstRow="0" w:noVBand="0" w:lastRow="0" w:firstColumn="0" w:lastColumn="0" w:noHBand="0" w:val="0000"/>
-      </w:tblPr>
-      <w:tblGrid>
-        <w:gridCol w:w="1943"/>
-        <w:gridCol w:w="1449"/>
-        <w:gridCol w:w="1987"/>
-        <w:gridCol w:w="2271"/>
-        <w:gridCol w:w="139"/>
-        <w:gridCol w:w="2974"/>
-      </w:tblGrid>
       <w:tr>
-        <w:trPr/>
-        <w:tc>
-          <w:tcPr>
-            <w:tcW w:w="1943" w:type="dxa"/>
-            <w:tcBorders>
-              <w:top w:val="single" w:sz="4" w:space="0" w:color="000000"/>
-              <w:left w:val="single" w:sz="4" w:space="0" w:color="000000"/>
-              <w:bottom w:val="single" w:sz="4" w:space="0" w:color="000000"/>
-              <w:right w:val="single" w:sz="4" w:space="0" w:color="000000"/>
-            </w:tcBorders>
-          </w:tcPr>
-          <w:p>
-            <w:pPr>
-              <w:pStyle w:val="Normal"/>
-              <w:widowControl w:val="false"/>
-              <w:spacing w:lineRule="auto" w:line="240" w:before="0" w:after="0"/>
-              <w:rPr>
-                <w:b/>
-                <w:b/>
-                <w:bCs/>
-              </w:rPr>
-            </w:pPr>
-            <w:r>
-              <w:rPr>
-                <w:b/>
-                <w:bCs/>
-              </w:rPr>
-              <w:t>Input</w:t>
-            </w:r>
-          </w:p>
-        </w:tc>
-        <w:tc>
-          <w:tcPr>
-            <w:tcW w:w="1449" w:type="dxa"/>
-            <w:tcBorders>
-              <w:top w:val="single" w:sz="4" w:space="0" w:color="000000"/>
-              <w:left w:val="single" w:sz="4" w:space="0" w:color="000000"/>
-              <w:bottom w:val="single" w:sz="4" w:space="0" w:color="000000"/>
-              <w:right w:val="single" w:sz="4" w:space="0" w:color="000000"/>
-            </w:tcBorders>
-          </w:tcPr>
-          <w:p>
-            <w:pPr>
-              <w:pStyle w:val="Normal"/>
-              <w:widowControl w:val="false"/>
-              <w:spacing w:lineRule="auto" w:line="240" w:before="0" w:after="0"/>
-              <w:rPr>
-                <w:b/>
-                <w:b/>
-                <w:bCs/>
-              </w:rPr>
-            </w:pPr>
-            <w:r>
-              <w:rPr>
-                <w:b/>
-                <w:bCs/>
-              </w:rPr>
-              <w:t>Source</w:t>
-            </w:r>
-          </w:p>
-        </w:tc>
-        <w:tc>
-          <w:tcPr>
-            <w:tcW w:w="1987" w:type="dxa"/>
-            <w:tcBorders>
-              <w:top w:val="single" w:sz="4" w:space="0" w:color="000000"/>
-              <w:left w:val="single" w:sz="4" w:space="0" w:color="000000"/>
-              <w:bottom w:val="single" w:sz="4" w:space="0" w:color="000000"/>
-              <w:right w:val="single" w:sz="4" w:space="0" w:color="000000"/>
-            </w:tcBorders>
-          </w:tcPr>
-          <w:p>
-            <w:pPr>
-              <w:pStyle w:val="Normal"/>
-              <w:widowControl w:val="false"/>
-              <w:spacing w:lineRule="auto" w:line="240" w:before="0" w:after="0"/>
-              <w:rPr>
-                <w:b/>
-                <w:b/>
-                <w:bCs/>
-              </w:rPr>
-            </w:pPr>
-            <w:r>
-              <w:rPr>
-                <w:b/>
-                <w:bCs/>
-              </w:rPr>
-              <w:t>Data Type</w:t>
-            </w:r>
-          </w:p>
-        </w:tc>
-        <w:tc>
-          <w:tcPr>
-            <w:tcW w:w="2271" w:type="dxa"/>
-            <w:tcBorders>
-              <w:top w:val="single" w:sz="4" w:space="0" w:color="000000"/>
-              <w:left w:val="single" w:sz="4" w:space="0" w:color="000000"/>
-              <w:bottom w:val="single" w:sz="4" w:space="0" w:color="000000"/>
-              <w:right w:val="single" w:sz="4" w:space="0" w:color="000000"/>
-            </w:tcBorders>
-          </w:tcPr>
-          <w:p>
-            <w:pPr>
-              <w:pStyle w:val="Normal"/>
-              <w:widowControl w:val="false"/>
-              <w:spacing w:lineRule="auto" w:line="240" w:before="0" w:after="0"/>
-              <w:rPr>
-                <w:b/>
-                <w:b/>
-                <w:bCs/>
-              </w:rPr>
-            </w:pPr>
-            <w:r>
-              <w:rPr>
-                <w:b/>
-                <w:bCs/>
-              </w:rPr>
-              <w:t>Format of the Input</w:t>
-            </w:r>
-          </w:p>
-        </w:tc>
-        <w:tc>
-          <w:tcPr>
-            <w:tcW w:w="3113" w:type="dxa"/>
-            <w:gridSpan w:val="2"/>
-            <w:tcBorders>
-              <w:top w:val="single" w:sz="4" w:space="0" w:color="000000"/>
-              <w:left w:val="single" w:sz="4" w:space="0" w:color="000000"/>
-              <w:bottom w:val="single" w:sz="4" w:space="0" w:color="000000"/>
-              <w:right w:val="single" w:sz="4" w:space="0" w:color="000000"/>
-            </w:tcBorders>
-          </w:tcPr>
-          <w:p>
-            <w:pPr>
-              <w:pStyle w:val="Normal"/>
-              <w:widowControl w:val="false"/>
-              <w:spacing w:lineRule="auto" w:line="240" w:before="0" w:after="0"/>
-              <w:rPr>
-                <w:b/>
-                <w:b/>
-                <w:bCs/>
-              </w:rPr>
-            </w:pPr>
-            <w:r>
-              <w:rPr>
-                <w:b/>
-                <w:bCs/>
-              </w:rPr>
-              <w:t xml:space="preserve">GUI component </w:t>
+        <w:trPr>
+          <w:trHeight w:val="1461" w:hRule="atLeast"/>
+        </w:trPr>
+        <w:tc>
+          <w:tcPr>
+            <w:tcW w:w="2377" w:type="dxa"/>
+            <w:tcBorders>
+              <w:left w:val="single" w:sz="4" w:space="0" w:color="000000"/>
+              <w:bottom w:val="single" w:sz="4" w:space="0" w:color="000000"/>
+              <w:right w:val="single" w:sz="4" w:space="0" w:color="000000"/>
+            </w:tcBorders>
+          </w:tcPr>
+          <w:p>
+            <w:pPr>
+              <w:pStyle w:val="Normal"/>
+              <w:widowControl w:val="false"/>
+              <w:spacing w:lineRule="auto" w:line="240" w:before="0" w:after="0"/>
+              <w:rPr>
+                <w:b w:val="false"/>
+                <w:b w:val="false"/>
+                <w:bCs w:val="false"/>
+              </w:rPr>
+            </w:pPr>
+            <w:r>
+              <w:rPr>
+                <w:b w:val="false"/>
+                <w:bCs w:val="false"/>
+              </w:rPr>
+              <w:t>Application data</w:t>
+            </w:r>
+          </w:p>
+          <w:p>
+            <w:pPr>
+              <w:pStyle w:val="Normal"/>
+              <w:widowControl w:val="false"/>
+              <w:spacing w:lineRule="auto" w:line="240" w:before="0" w:after="0"/>
+              <w:rPr>
+                <w:b w:val="false"/>
+                <w:b w:val="false"/>
+                <w:bCs w:val="false"/>
+              </w:rPr>
+            </w:pPr>
+            <w:r>
+              <w:rPr>
+                <w:b w:val="false"/>
+                <w:bCs w:val="false"/>
+              </w:rPr>
+              <w:t>- Course</w:t>
+            </w:r>
+          </w:p>
+          <w:p>
+            <w:pPr>
+              <w:pStyle w:val="Normal"/>
+              <w:widowControl w:val="false"/>
+              <w:spacing w:lineRule="auto" w:line="240" w:before="0" w:after="0"/>
+              <w:rPr>
+                <w:b w:val="false"/>
+                <w:b w:val="false"/>
+                <w:bCs w:val="false"/>
+              </w:rPr>
+            </w:pPr>
+            <w:r>
+              <w:rPr>
+                <w:b w:val="false"/>
+                <w:bCs w:val="false"/>
+              </w:rPr>
+              <w:t>- School name</w:t>
+            </w:r>
+          </w:p>
+          <w:p>
+            <w:pPr>
+              <w:pStyle w:val="Normal"/>
+              <w:widowControl w:val="false"/>
+              <w:spacing w:lineRule="auto" w:line="240" w:before="0" w:after="0"/>
+              <w:rPr>
+                <w:b w:val="false"/>
+                <w:b w:val="false"/>
+                <w:bCs w:val="false"/>
+              </w:rPr>
+            </w:pPr>
+            <w:r>
+              <w:rPr>
+                <w:b w:val="false"/>
+                <w:bCs w:val="false"/>
+              </w:rPr>
+              <w:t>- Education Department</w:t>
+            </w:r>
+          </w:p>
+          <w:p>
+            <w:pPr>
+              <w:pStyle w:val="Normal"/>
+              <w:widowControl w:val="false"/>
+              <w:spacing w:lineRule="auto" w:line="240" w:before="0" w:after="0"/>
+              <w:rPr>
+                <w:b w:val="false"/>
+                <w:b w:val="false"/>
+                <w:bCs w:val="false"/>
+              </w:rPr>
+            </w:pPr>
+            <w:r>
+              <w:rPr>
+                <w:b w:val="false"/>
+                <w:bCs w:val="false"/>
+              </w:rPr>
+              <w:t>- Curriculum</w:t>
+            </w:r>
+          </w:p>
+        </w:tc>
+        <w:tc>
+          <w:tcPr>
+            <w:tcW w:w="1477" w:type="dxa"/>
+            <w:tcBorders>
+              <w:left w:val="single" w:sz="4" w:space="0" w:color="000000"/>
+              <w:bottom w:val="single" w:sz="4" w:space="0" w:color="000000"/>
+            </w:tcBorders>
+          </w:tcPr>
+          <w:p>
+            <w:pPr>
+              <w:pStyle w:val="Normal"/>
+              <w:widowControl w:val="false"/>
+              <w:spacing w:lineRule="auto" w:line="240" w:before="0" w:after="0"/>
+              <w:rPr>
+                <w:b w:val="false"/>
+                <w:b w:val="false"/>
+                <w:bCs w:val="false"/>
+              </w:rPr>
+            </w:pPr>
+            <w:r>
+              <w:rPr>
+                <w:b w:val="false"/>
+                <w:bCs w:val="false"/>
+              </w:rPr>
+              <w:t>Keyboard and mouse</w:t>
+            </w:r>
+          </w:p>
+        </w:tc>
+        <w:tc>
+          <w:tcPr>
+            <w:tcW w:w="2434" w:type="dxa"/>
+            <w:tcBorders>
+              <w:left w:val="single" w:sz="4" w:space="0" w:color="000000"/>
+              <w:bottom w:val="single" w:sz="4" w:space="0" w:color="000000"/>
+            </w:tcBorders>
+          </w:tcPr>
+          <w:p>
+            <w:pPr>
+              <w:pStyle w:val="Normal"/>
+              <w:widowControl w:val="false"/>
+              <w:spacing w:lineRule="auto" w:line="240" w:before="0" w:after="0"/>
+              <w:rPr>
+                <w:b w:val="false"/>
+                <w:b w:val="false"/>
+                <w:bCs w:val="false"/>
+              </w:rPr>
+            </w:pPr>
+            <w:r>
+              <w:rPr>
+                <w:b w:val="false"/>
+                <w:bCs w:val="false"/>
+              </w:rPr>
+              <w:t xml:space="preserve">Store everything in a record of strings, enums and integer </w:t>
+            </w:r>
+          </w:p>
+        </w:tc>
+        <w:tc>
+          <w:tcPr>
+            <w:tcW w:w="3508" w:type="dxa"/>
+            <w:tcBorders>
+              <w:left w:val="single" w:sz="4" w:space="0" w:color="000000"/>
+              <w:bottom w:val="single" w:sz="4" w:space="0" w:color="000000"/>
+              <w:right w:val="single" w:sz="4" w:space="0" w:color="000000"/>
+            </w:tcBorders>
+          </w:tcPr>
+          <w:p>
+            <w:pPr>
+              <w:pStyle w:val="Normal"/>
+              <w:widowControl w:val="false"/>
+              <w:spacing w:lineRule="auto" w:line="240" w:before="0" w:after="0"/>
+              <w:rPr>
+                <w:b w:val="false"/>
+                <w:b w:val="false"/>
+                <w:bCs w:val="false"/>
+              </w:rPr>
+            </w:pPr>
+            <w:r>
+              <w:rPr>
+                <w:b w:val="false"/>
+                <w:bCs w:val="false"/>
+              </w:rPr>
+              <w:t>- Select from predefined options in combo-boxes</w:t>
+            </w:r>
+          </w:p>
+          <w:p>
+            <w:pPr>
+              <w:pStyle w:val="Normal"/>
+              <w:widowControl w:val="false"/>
+              <w:spacing w:lineRule="auto" w:line="240" w:before="0" w:after="0"/>
+              <w:rPr>
+                <w:b w:val="false"/>
+                <w:b w:val="false"/>
+                <w:bCs w:val="false"/>
+              </w:rPr>
+            </w:pPr>
+            <w:r>
+              <w:rPr>
+                <w:b w:val="false"/>
+                <w:bCs w:val="false"/>
+              </w:rPr>
+              <w:t>- Select an option from Radio Group</w:t>
+            </w:r>
+          </w:p>
+          <w:p>
+            <w:pPr>
+              <w:pStyle w:val="Normal"/>
+              <w:widowControl w:val="false"/>
+              <w:spacing w:lineRule="auto" w:line="240" w:before="0" w:after="0"/>
+              <w:rPr>
+                <w:b w:val="false"/>
+                <w:b w:val="false"/>
+                <w:bCs w:val="false"/>
+              </w:rPr>
+            </w:pPr>
+            <w:r>
+              <w:rPr>
+                <w:b w:val="false"/>
+                <w:bCs w:val="false"/>
+              </w:rPr>
+              <w:t>- Text entered into the edit</w:t>
+            </w:r>
+          </w:p>
+        </w:tc>
+        <w:tc>
+          <w:tcPr>
+            <w:tcW w:w="5839" w:type="dxa"/>
+            <w:tcBorders>
+              <w:left w:val="single" w:sz="4" w:space="0" w:color="000000"/>
+              <w:bottom w:val="single" w:sz="4" w:space="0" w:color="000000"/>
+              <w:right w:val="single" w:sz="4" w:space="0" w:color="000000"/>
+            </w:tcBorders>
+          </w:tcPr>
+          <w:p>
+            <w:pPr>
+              <w:pStyle w:val="Normal"/>
+              <w:widowControl w:val="false"/>
+              <w:spacing w:lineRule="auto" w:line="240" w:before="0" w:after="0"/>
+              <w:rPr>
+                <w:b w:val="false"/>
+                <w:b w:val="false"/>
+                <w:bCs w:val="false"/>
+              </w:rPr>
+            </w:pPr>
+            <w:r>
+              <w:rPr>
+                <w:b w:val="false"/>
+                <w:bCs w:val="false"/>
+              </w:rPr>
+              <w:t>- Combobox</w:t>
+            </w:r>
+          </w:p>
+          <w:p>
+            <w:pPr>
+              <w:pStyle w:val="Normal"/>
+              <w:widowControl w:val="false"/>
+              <w:spacing w:lineRule="auto" w:line="240" w:before="0" w:after="0"/>
+              <w:rPr>
+                <w:b w:val="false"/>
+                <w:b w:val="false"/>
+                <w:bCs w:val="false"/>
+              </w:rPr>
+            </w:pPr>
+            <w:r>
+              <w:rPr>
+                <w:b w:val="false"/>
+                <w:bCs w:val="false"/>
+              </w:rPr>
+              <w:t>- RadioGroup</w:t>
+            </w:r>
+          </w:p>
+          <w:p>
+            <w:pPr>
+              <w:pStyle w:val="Normal"/>
+              <w:widowControl w:val="false"/>
+              <w:spacing w:lineRule="auto" w:line="240" w:before="0" w:after="0"/>
+              <w:rPr>
+                <w:b w:val="false"/>
+                <w:b w:val="false"/>
+                <w:bCs w:val="false"/>
+              </w:rPr>
+            </w:pPr>
+            <w:r>
+              <w:rPr>
+                <w:b w:val="false"/>
+                <w:bCs w:val="false"/>
+              </w:rPr>
+              <w:t>- Edit</w:t>
+            </w:r>
+          </w:p>
+        </w:tc>
+      </w:tr>
+      <w:tr>
+        <w:trPr>
+          <w:trHeight w:val="681" w:hRule="atLeast"/>
+        </w:trPr>
+        <w:tc>
+          <w:tcPr>
+            <w:tcW w:w="2377" w:type="dxa"/>
+            <w:tcBorders>
+              <w:left w:val="single" w:sz="4" w:space="0" w:color="000000"/>
+              <w:bottom w:val="single" w:sz="4" w:space="0" w:color="000000"/>
+              <w:right w:val="single" w:sz="4" w:space="0" w:color="000000"/>
+            </w:tcBorders>
+          </w:tcPr>
+          <w:p>
+            <w:pPr>
+              <w:pStyle w:val="Normal"/>
+              <w:widowControl w:val="false"/>
+              <w:spacing w:lineRule="auto" w:line="240" w:before="0" w:after="0"/>
+              <w:rPr>
+                <w:b/>
+                <w:b/>
+                <w:bCs/>
+              </w:rPr>
+            </w:pPr>
+            <w:r>
+              <w:rPr>
+                <w:b/>
+                <w:bCs/>
+              </w:rPr>
+              <w:t>Data Validation</w:t>
+            </w:r>
+          </w:p>
+        </w:tc>
+        <w:tc>
+          <w:tcPr>
+            <w:tcW w:w="13258" w:type="dxa"/>
+            <w:gridSpan w:val="4"/>
+            <w:tcBorders>
+              <w:left w:val="single" w:sz="4" w:space="0" w:color="000000"/>
+              <w:bottom w:val="single" w:sz="4" w:space="0" w:color="000000"/>
+              <w:right w:val="single" w:sz="4" w:space="0" w:color="000000"/>
+            </w:tcBorders>
+          </w:tcPr>
+          <w:p>
+            <w:pPr>
+              <w:pStyle w:val="Normal"/>
+              <w:widowControl w:val="false"/>
+              <w:spacing w:lineRule="auto" w:line="240" w:before="0" w:after="0"/>
+              <w:rPr>
+                <w:b w:val="false"/>
+                <w:b w:val="false"/>
+                <w:bCs w:val="false"/>
+              </w:rPr>
+            </w:pPr>
+            <w:r>
+              <w:rPr>
+                <w:b w:val="false"/>
+                <w:bCs w:val="false"/>
+              </w:rPr>
+              <w:t>- Check that an option is selected in combo-boxes</w:t>
+            </w:r>
+          </w:p>
+          <w:p>
+            <w:pPr>
+              <w:pStyle w:val="Normal"/>
+              <w:widowControl w:val="false"/>
+              <w:spacing w:lineRule="auto" w:line="240" w:before="0" w:after="0"/>
+              <w:rPr>
+                <w:b w:val="false"/>
+                <w:b w:val="false"/>
+                <w:bCs w:val="false"/>
+              </w:rPr>
+            </w:pPr>
+            <w:r>
+              <w:rPr>
+                <w:b w:val="false"/>
+                <w:bCs w:val="false"/>
+              </w:rPr>
+              <w:t>- Check that only valid characters are used in the email and school name edits, display which characters are accepted otherwise in a prompt.</w:t>
+            </w:r>
+          </w:p>
+          <w:p>
+            <w:pPr>
+              <w:pStyle w:val="Normal"/>
+              <w:widowControl w:val="false"/>
+              <w:spacing w:lineRule="auto" w:line="240" w:before="0" w:after="0"/>
+              <w:rPr>
+                <w:b w:val="false"/>
+                <w:b w:val="false"/>
+                <w:bCs w:val="false"/>
+              </w:rPr>
+            </w:pPr>
+            <w:r>
+              <w:rPr>
+                <w:b w:val="false"/>
+                <w:bCs w:val="false"/>
+              </w:rPr>
+              <w:t>- Check that the edit fields are filled in, display error message to user that they should please fill it in before proceeding</w:t>
             </w:r>
           </w:p>
         </w:tc>
@@ -2777,129 +3049,89 @@
         <w:trPr/>
         <w:tc>
           <w:tcPr>
-            <w:tcW w:w="1943" w:type="dxa"/>
-            <w:tcBorders>
-              <w:top w:val="single" w:sz="4" w:space="0" w:color="000000"/>
-              <w:left w:val="single" w:sz="4" w:space="0" w:color="000000"/>
-              <w:bottom w:val="single" w:sz="4" w:space="0" w:color="000000"/>
-              <w:right w:val="single" w:sz="4" w:space="0" w:color="000000"/>
-            </w:tcBorders>
-          </w:tcPr>
-          <w:p>
-            <w:pPr>
-              <w:pStyle w:val="Normal"/>
-              <w:widowControl w:val="false"/>
-              <w:spacing w:lineRule="auto" w:line="240" w:before="0" w:after="0"/>
-              <w:rPr/>
-            </w:pPr>
-            <w:r>
-              <w:rPr/>
-              <w:t>Subject and mark achieved</w:t>
-            </w:r>
-          </w:p>
-        </w:tc>
-        <w:tc>
-          <w:tcPr>
-            <w:tcW w:w="1449" w:type="dxa"/>
-            <w:tcBorders>
-              <w:top w:val="single" w:sz="4" w:space="0" w:color="000000"/>
-              <w:left w:val="single" w:sz="4" w:space="0" w:color="000000"/>
-              <w:bottom w:val="single" w:sz="4" w:space="0" w:color="000000"/>
-              <w:right w:val="single" w:sz="4" w:space="0" w:color="000000"/>
-            </w:tcBorders>
-          </w:tcPr>
-          <w:p>
-            <w:pPr>
-              <w:pStyle w:val="Normal"/>
-              <w:widowControl w:val="false"/>
-              <w:spacing w:lineRule="auto" w:line="240" w:before="0" w:after="0"/>
-              <w:rPr/>
-            </w:pPr>
-            <w:r>
-              <w:rPr/>
-              <w:t>Keyboard</w:t>
-            </w:r>
-          </w:p>
-        </w:tc>
-        <w:tc>
-          <w:tcPr>
-            <w:tcW w:w="1987" w:type="dxa"/>
-            <w:tcBorders>
-              <w:top w:val="single" w:sz="4" w:space="0" w:color="000000"/>
-              <w:left w:val="single" w:sz="4" w:space="0" w:color="000000"/>
-              <w:bottom w:val="single" w:sz="4" w:space="0" w:color="000000"/>
-              <w:right w:val="single" w:sz="4" w:space="0" w:color="000000"/>
-            </w:tcBorders>
-          </w:tcPr>
-          <w:p>
-            <w:pPr>
-              <w:pStyle w:val="Normal"/>
-              <w:widowControl w:val="false"/>
-              <w:spacing w:lineRule="auto" w:line="240" w:before="0" w:after="0"/>
-              <w:rPr/>
-            </w:pPr>
-            <w:r>
-              <w:rPr/>
-              <w:t>Subject: Enum</w:t>
-            </w:r>
-          </w:p>
-          <w:p>
-            <w:pPr>
-              <w:pStyle w:val="Normal"/>
-              <w:widowControl w:val="false"/>
-              <w:spacing w:lineRule="auto" w:line="240" w:before="0" w:after="0"/>
-              <w:rPr/>
-            </w:pPr>
-            <w:r>
-              <w:rPr/>
-              <w:t>Mark: Integer</w:t>
-            </w:r>
-          </w:p>
-        </w:tc>
-        <w:tc>
-          <w:tcPr>
-            <w:tcW w:w="2271" w:type="dxa"/>
-            <w:tcBorders>
-              <w:top w:val="single" w:sz="4" w:space="0" w:color="000000"/>
-              <w:left w:val="single" w:sz="4" w:space="0" w:color="000000"/>
-              <w:bottom w:val="single" w:sz="4" w:space="0" w:color="000000"/>
-              <w:right w:val="single" w:sz="4" w:space="0" w:color="000000"/>
-            </w:tcBorders>
-          </w:tcPr>
-          <w:p>
-            <w:pPr>
-              <w:pStyle w:val="Normal"/>
-              <w:widowControl w:val="false"/>
-              <w:spacing w:lineRule="auto" w:line="240" w:before="0" w:after="0"/>
-              <w:rPr/>
-            </w:pPr>
-            <w:r>
-              <w:rPr/>
-              <w:t>Percentage without %</w:t>
-            </w:r>
-          </w:p>
-        </w:tc>
-        <w:tc>
-          <w:tcPr>
-            <w:tcW w:w="3113" w:type="dxa"/>
-            <w:gridSpan w:val="2"/>
-            <w:tcBorders>
-              <w:top w:val="single" w:sz="4" w:space="0" w:color="000000"/>
-              <w:left w:val="single" w:sz="4" w:space="0" w:color="000000"/>
-              <w:bottom w:val="single" w:sz="4" w:space="0" w:color="000000"/>
-              <w:right w:val="single" w:sz="4" w:space="0" w:color="000000"/>
-            </w:tcBorders>
-          </w:tcPr>
-          <w:p>
-            <w:pPr>
-              <w:pStyle w:val="Normal"/>
-              <w:widowControl w:val="false"/>
-              <w:spacing w:lineRule="auto" w:line="240" w:before="0" w:after="0"/>
-              <w:rPr/>
-            </w:pPr>
-            <w:r>
-              <w:rPr/>
-              <w:t>Combo box for subject selection and spinedit for Mark ingestion</w:t>
+            <w:tcW w:w="2377" w:type="dxa"/>
+            <w:tcBorders>
+              <w:left w:val="single" w:sz="4" w:space="0" w:color="000000"/>
+              <w:bottom w:val="single" w:sz="4" w:space="0" w:color="000000"/>
+              <w:right w:val="single" w:sz="4" w:space="0" w:color="000000"/>
+            </w:tcBorders>
+          </w:tcPr>
+          <w:p>
+            <w:pPr>
+              <w:pStyle w:val="Normal"/>
+              <w:widowControl w:val="false"/>
+              <w:spacing w:lineRule="auto" w:line="240" w:before="0" w:after="0"/>
+              <w:rPr>
+                <w:b/>
+                <w:b/>
+                <w:bCs/>
+              </w:rPr>
+            </w:pPr>
+            <w:r>
+              <w:rPr>
+                <w:b/>
+                <w:bCs/>
+              </w:rPr>
+              <w:t>Processing</w:t>
+            </w:r>
+          </w:p>
+        </w:tc>
+        <w:tc>
+          <w:tcPr>
+            <w:tcW w:w="7419" w:type="dxa"/>
+            <w:gridSpan w:val="3"/>
+            <w:tcBorders>
+              <w:left w:val="single" w:sz="4" w:space="0" w:color="000000"/>
+              <w:bottom w:val="single" w:sz="4" w:space="0" w:color="000000"/>
+              <w:right w:val="single" w:sz="4" w:space="0" w:color="000000"/>
+            </w:tcBorders>
+          </w:tcPr>
+          <w:p>
+            <w:pPr>
+              <w:pStyle w:val="Normal"/>
+              <w:widowControl w:val="false"/>
+              <w:spacing w:lineRule="auto" w:line="240" w:before="0" w:after="0"/>
+              <w:rPr>
+                <w:b/>
+                <w:b/>
+                <w:bCs/>
+              </w:rPr>
+            </w:pPr>
+            <w:r>
+              <w:rPr>
+                <w:b/>
+                <w:bCs/>
+              </w:rPr>
+              <w:t>Action</w:t>
+            </w:r>
+          </w:p>
+        </w:tc>
+        <w:tc>
+          <w:tcPr>
+            <w:tcW w:w="5839" w:type="dxa"/>
+            <w:tcBorders>
+              <w:left w:val="single" w:sz="4" w:space="0" w:color="000000"/>
+              <w:bottom w:val="single" w:sz="4" w:space="0" w:color="000000"/>
+              <w:right w:val="single" w:sz="4" w:space="0" w:color="000000"/>
+            </w:tcBorders>
+          </w:tcPr>
+          <w:p>
+            <w:pPr>
+              <w:pStyle w:val="Normal"/>
+              <w:widowControl w:val="false"/>
+              <w:spacing w:lineRule="auto" w:line="240" w:before="0" w:after="0"/>
+              <w:rPr>
+                <w:b/>
+                <w:b/>
+                <w:bCs/>
+              </w:rPr>
+            </w:pPr>
+            <w:r>
+              <w:rPr>
+                <w:b/>
+                <w:bCs/>
+              </w:rPr>
+              <w:t xml:space="preserve">GUI component </w:t>
             </w:r>
           </w:p>
         </w:tc>
@@ -2908,53 +3140,219 @@
         <w:trPr/>
         <w:tc>
           <w:tcPr>
-            <w:tcW w:w="1943" w:type="dxa"/>
-            <w:tcBorders>
-              <w:top w:val="single" w:sz="4" w:space="0" w:color="000000"/>
-              <w:left w:val="single" w:sz="4" w:space="0" w:color="000000"/>
-              <w:bottom w:val="single" w:sz="4" w:space="0" w:color="000000"/>
-              <w:right w:val="single" w:sz="4" w:space="0" w:color="000000"/>
-            </w:tcBorders>
-          </w:tcPr>
-          <w:p>
-            <w:pPr>
-              <w:pStyle w:val="Normal"/>
-              <w:widowControl w:val="false"/>
-              <w:spacing w:lineRule="auto" w:line="240" w:before="0" w:after="0"/>
-              <w:rPr>
-                <w:b/>
-                <w:b/>
-              </w:rPr>
-            </w:pPr>
-            <w:r>
-              <w:rPr>
-                <w:b/>
-              </w:rPr>
-              <w:t>Data Validation</w:t>
-            </w:r>
-          </w:p>
-        </w:tc>
-        <w:tc>
-          <w:tcPr>
-            <w:tcW w:w="8820" w:type="dxa"/>
-            <w:gridSpan w:val="5"/>
-            <w:tcBorders>
-              <w:top w:val="single" w:sz="4" w:space="0" w:color="000000"/>
-              <w:left w:val="single" w:sz="4" w:space="0" w:color="000000"/>
-              <w:bottom w:val="single" w:sz="4" w:space="0" w:color="000000"/>
-              <w:right w:val="single" w:sz="4" w:space="0" w:color="000000"/>
-            </w:tcBorders>
-          </w:tcPr>
-          <w:p>
-            <w:pPr>
-              <w:pStyle w:val="Normal"/>
-              <w:widowControl w:val="false"/>
-              <w:spacing w:lineRule="auto" w:line="240" w:before="0" w:after="0"/>
-              <w:rPr/>
-            </w:pPr>
-            <w:r>
-              <w:rPr/>
-              <w:t>No point in checking combo box as there  is pre defined subjects</w:t>
+            <w:tcW w:w="2377" w:type="dxa"/>
+            <w:tcBorders>
+              <w:top w:val="single" w:sz="4" w:space="0" w:color="000000"/>
+              <w:left w:val="single" w:sz="4" w:space="0" w:color="000000"/>
+              <w:bottom w:val="single" w:sz="4" w:space="0" w:color="000000"/>
+              <w:right w:val="single" w:sz="4" w:space="0" w:color="000000"/>
+            </w:tcBorders>
+          </w:tcPr>
+          <w:p>
+            <w:pPr>
+              <w:pStyle w:val="Normal"/>
+              <w:widowControl w:val="false"/>
+              <w:spacing w:lineRule="auto" w:line="240" w:before="0" w:after="0"/>
+              <w:rPr/>
+            </w:pPr>
+            <w:r>
+              <w:rPr/>
+              <w:t>Generate Cipher text</w:t>
+            </w:r>
+          </w:p>
+        </w:tc>
+        <w:tc>
+          <w:tcPr>
+            <w:tcW w:w="7419" w:type="dxa"/>
+            <w:gridSpan w:val="3"/>
+            <w:tcBorders>
+              <w:top w:val="single" w:sz="4" w:space="0" w:color="000000"/>
+              <w:left w:val="single" w:sz="4" w:space="0" w:color="000000"/>
+              <w:bottom w:val="single" w:sz="4" w:space="0" w:color="000000"/>
+              <w:right w:val="single" w:sz="4" w:space="0" w:color="000000"/>
+            </w:tcBorders>
+          </w:tcPr>
+          <w:p>
+            <w:pPr>
+              <w:pStyle w:val="Normal"/>
+              <w:widowControl w:val="false"/>
+              <w:spacing w:lineRule="auto" w:line="240" w:before="0" w:after="0"/>
+              <w:rPr/>
+            </w:pPr>
+            <w:r>
+              <w:rPr/>
+              <w:t>WHAT:</w:t>
+            </w:r>
+          </w:p>
+          <w:p>
+            <w:pPr>
+              <w:pStyle w:val="Normal"/>
+              <w:widowControl w:val="false"/>
+              <w:spacing w:lineRule="auto" w:line="240" w:before="0" w:after="0"/>
+              <w:rPr/>
+            </w:pPr>
+            <w:r>
+              <w:rPr/>
+              <w:t>Capture plain text and encrypt to Cypher text</w:t>
+            </w:r>
+          </w:p>
+          <w:p>
+            <w:pPr>
+              <w:pStyle w:val="Normal"/>
+              <w:widowControl w:val="false"/>
+              <w:spacing w:lineRule="auto" w:line="240" w:before="0" w:after="0"/>
+              <w:rPr/>
+            </w:pPr>
+            <w:r>
+              <w:rPr/>
+              <w:t>HOW:</w:t>
+            </w:r>
+          </w:p>
+          <w:p>
+            <w:pPr>
+              <w:pStyle w:val="Normal"/>
+              <w:widowControl w:val="false"/>
+              <w:spacing w:lineRule="auto" w:line="240" w:before="0" w:after="0"/>
+              <w:rPr/>
+            </w:pPr>
+            <w:r>
+              <w:rPr/>
+              <w:t>Read plain text</w:t>
+            </w:r>
+          </w:p>
+          <w:p>
+            <w:pPr>
+              <w:pStyle w:val="Normal"/>
+              <w:widowControl w:val="false"/>
+              <w:spacing w:lineRule="auto" w:line="240" w:before="0" w:after="0"/>
+              <w:rPr/>
+            </w:pPr>
+            <w:r>
+              <w:rPr/>
+              <w:t>Do null check if true show Error message 1</w:t>
+            </w:r>
+          </w:p>
+          <w:p>
+            <w:pPr>
+              <w:pStyle w:val="Normal"/>
+              <w:widowControl w:val="false"/>
+              <w:spacing w:lineRule="auto" w:line="240" w:before="0" w:after="0"/>
+              <w:rPr>
+                <w:b/>
+                <w:b/>
+              </w:rPr>
+            </w:pPr>
+            <w:r>
+              <w:rPr>
+                <w:b/>
+              </w:rPr>
+              <w:t>else</w:t>
+            </w:r>
+          </w:p>
+          <w:p>
+            <w:pPr>
+              <w:pStyle w:val="Normal"/>
+              <w:widowControl w:val="false"/>
+              <w:spacing w:lineRule="auto" w:line="240" w:before="0" w:after="0"/>
+              <w:rPr/>
+            </w:pPr>
+            <w:r>
+              <w:rPr/>
+              <w:t xml:space="preserve">Do range check if false show error message 2 </w:t>
+            </w:r>
+            <w:r>
+              <w:rPr>
+                <w:b/>
+              </w:rPr>
+              <w:t xml:space="preserve">else </w:t>
+            </w:r>
+            <w:r>
+              <w:rPr/>
+              <w:t>//encrypt</w:t>
+            </w:r>
+          </w:p>
+          <w:p>
+            <w:pPr>
+              <w:pStyle w:val="Normal"/>
+              <w:widowControl w:val="false"/>
+              <w:spacing w:lineRule="auto" w:line="240" w:before="0" w:after="0"/>
+              <w:rPr/>
+            </w:pPr>
+            <w:r>
+              <w:rPr/>
+              <w:t xml:space="preserve">FOR 1 to the length of the Plain text </w:t>
+            </w:r>
+          </w:p>
+          <w:p>
+            <w:pPr>
+              <w:pStyle w:val="Normal"/>
+              <w:widowControl w:val="false"/>
+              <w:spacing w:lineRule="auto" w:line="240" w:before="0" w:after="0"/>
+              <w:ind w:left="720" w:hanging="0"/>
+              <w:rPr/>
+            </w:pPr>
+            <w:r>
+              <w:rPr/>
+              <w:t xml:space="preserve">Letter </w:t>
+            </w:r>
+            <w:r>
+              <w:rPr>
+                <w:rFonts w:eastAsia="Wingdings" w:cs="Wingdings" w:ascii="Wingdings" w:hAnsi="Wingdings"/>
+              </w:rPr>
+              <w:t></w:t>
+            </w:r>
+            <w:r>
+              <w:rPr/>
+              <w:t xml:space="preserve"> a letter from the plain text</w:t>
+            </w:r>
+          </w:p>
+          <w:p>
+            <w:pPr>
+              <w:pStyle w:val="Normal"/>
+              <w:widowControl w:val="false"/>
+              <w:spacing w:lineRule="auto" w:line="240" w:before="0" w:after="0"/>
+              <w:ind w:left="720" w:hanging="0"/>
+              <w:rPr/>
+            </w:pPr>
+            <w:r>
+              <w:rPr/>
+              <w:t>Determine the position of the letter in the alphabet</w:t>
+            </w:r>
+          </w:p>
+          <w:p>
+            <w:pPr>
+              <w:pStyle w:val="Normal"/>
+              <w:widowControl w:val="false"/>
+              <w:spacing w:lineRule="auto" w:line="240" w:before="0" w:after="0"/>
+              <w:ind w:left="720" w:hanging="0"/>
+              <w:rPr/>
+            </w:pPr>
+            <w:r>
+              <w:rPr/>
+              <w:t>Add each corresponding letter in the mono alphabet to the cipher text</w:t>
+            </w:r>
+          </w:p>
+        </w:tc>
+        <w:tc>
+          <w:tcPr>
+            <w:tcW w:w="5839" w:type="dxa"/>
+            <w:tcBorders>
+              <w:top w:val="single" w:sz="4" w:space="0" w:color="000000"/>
+              <w:left w:val="single" w:sz="4" w:space="0" w:color="000000"/>
+              <w:bottom w:val="single" w:sz="4" w:space="0" w:color="000000"/>
+              <w:right w:val="single" w:sz="4" w:space="0" w:color="000000"/>
+            </w:tcBorders>
+          </w:tcPr>
+          <w:p>
+            <w:pPr>
+              <w:pStyle w:val="Normal"/>
+              <w:widowControl w:val="false"/>
+              <w:spacing w:lineRule="auto" w:line="240" w:before="0" w:after="0"/>
+              <w:rPr/>
+            </w:pPr>
+            <w:r>
+              <w:rPr/>
+              <w:t>Button</w:t>
             </w:r>
           </w:p>
         </w:tc>
@@ -2963,82 +3361,92 @@
         <w:trPr/>
         <w:tc>
           <w:tcPr>
-            <w:tcW w:w="1943" w:type="dxa"/>
-            <w:tcBorders>
-              <w:top w:val="single" w:sz="4" w:space="0" w:color="000000"/>
-              <w:left w:val="single" w:sz="4" w:space="0" w:color="000000"/>
-              <w:bottom w:val="single" w:sz="4" w:space="0" w:color="000000"/>
-              <w:right w:val="single" w:sz="4" w:space="0" w:color="000000"/>
-            </w:tcBorders>
-          </w:tcPr>
-          <w:p>
-            <w:pPr>
-              <w:pStyle w:val="Normal"/>
-              <w:widowControl w:val="false"/>
-              <w:spacing w:lineRule="auto" w:line="240" w:before="0" w:after="0"/>
-              <w:rPr/>
-            </w:pPr>
-            <w:r>
-              <w:rPr/>
-            </w:r>
-          </w:p>
-        </w:tc>
-        <w:tc>
-          <w:tcPr>
-            <w:tcW w:w="8820" w:type="dxa"/>
-            <w:gridSpan w:val="5"/>
-            <w:tcBorders>
-              <w:top w:val="single" w:sz="4" w:space="0" w:color="000000"/>
-              <w:left w:val="single" w:sz="4" w:space="0" w:color="000000"/>
-              <w:bottom w:val="single" w:sz="4" w:space="0" w:color="000000"/>
-              <w:right w:val="single" w:sz="4" w:space="0" w:color="000000"/>
-            </w:tcBorders>
-          </w:tcPr>
-          <w:p>
-            <w:pPr>
-              <w:pStyle w:val="Normal"/>
-              <w:widowControl w:val="false"/>
-              <w:tabs>
-                <w:tab w:val="clear" w:pos="720"/>
-                <w:tab w:val="center" w:pos="1261" w:leader="none"/>
-              </w:tabs>
-              <w:spacing w:lineRule="auto" w:line="240" w:before="0" w:after="0"/>
-              <w:rPr/>
-            </w:pPr>
-            <w:r>
-              <w:rPr/>
-              <w:t>Zero check edtMark (if NOT(spmMark.value &gt; 0))</w:t>
-            </w:r>
-          </w:p>
-          <w:p>
-            <w:pPr>
-              <w:pStyle w:val="Normal"/>
-              <w:widowControl w:val="false"/>
-              <w:tabs>
-                <w:tab w:val="clear" w:pos="720"/>
-                <w:tab w:val="center" w:pos="1261" w:leader="none"/>
-              </w:tabs>
-              <w:spacing w:lineRule="auto" w:line="240" w:before="0" w:after="0"/>
-              <w:rPr/>
-            </w:pPr>
-            <w:r>
-              <w:rPr/>
-              <w:t>Error: “Please check that you entered all your marks”</w:t>
-            </w:r>
-          </w:p>
-          <w:p>
-            <w:pPr>
-              <w:pStyle w:val="Normal"/>
-              <w:widowControl w:val="false"/>
-              <w:tabs>
-                <w:tab w:val="clear" w:pos="720"/>
-                <w:tab w:val="center" w:pos="1261" w:leader="none"/>
-              </w:tabs>
-              <w:spacing w:lineRule="auto" w:line="240" w:before="0" w:after="0"/>
-              <w:rPr/>
-            </w:pPr>
-            <w:r>
-              <w:rPr/>
+            <w:tcW w:w="2377" w:type="dxa"/>
+            <w:tcBorders>
+              <w:top w:val="single" w:sz="4" w:space="0" w:color="000000"/>
+              <w:left w:val="single" w:sz="4" w:space="0" w:color="000000"/>
+              <w:bottom w:val="single" w:sz="4" w:space="0" w:color="000000"/>
+              <w:right w:val="single" w:sz="4" w:space="0" w:color="000000"/>
+            </w:tcBorders>
+          </w:tcPr>
+          <w:p>
+            <w:pPr>
+              <w:pStyle w:val="Normal"/>
+              <w:widowControl w:val="false"/>
+              <w:spacing w:lineRule="auto" w:line="240" w:before="0" w:after="0"/>
+              <w:rPr>
+                <w:b/>
+                <w:b/>
+                <w:bCs/>
+              </w:rPr>
+            </w:pPr>
+            <w:r>
+              <w:rPr>
+                <w:b/>
+                <w:bCs/>
+              </w:rPr>
+              <w:t>Output</w:t>
+            </w:r>
+          </w:p>
+        </w:tc>
+        <w:tc>
+          <w:tcPr>
+            <w:tcW w:w="7419" w:type="dxa"/>
+            <w:gridSpan w:val="3"/>
+            <w:tcBorders>
+              <w:top w:val="single" w:sz="4" w:space="0" w:color="000000"/>
+              <w:left w:val="single" w:sz="4" w:space="0" w:color="000000"/>
+              <w:bottom w:val="single" w:sz="4" w:space="0" w:color="000000"/>
+              <w:right w:val="single" w:sz="4" w:space="0" w:color="000000"/>
+            </w:tcBorders>
+          </w:tcPr>
+          <w:p>
+            <w:pPr>
+              <w:pStyle w:val="Normal"/>
+              <w:widowControl w:val="false"/>
+              <w:spacing w:lineRule="auto" w:line="240" w:before="0" w:after="0"/>
+              <w:rPr>
+                <w:b/>
+                <w:b/>
+                <w:bCs/>
+              </w:rPr>
+            </w:pPr>
+            <w:r>
+              <w:rPr>
+                <w:b/>
+                <w:bCs/>
+              </w:rPr>
+              <w:t>Format</w:t>
+            </w:r>
+          </w:p>
+        </w:tc>
+        <w:tc>
+          <w:tcPr>
+            <w:tcW w:w="5839" w:type="dxa"/>
+            <w:tcBorders>
+              <w:top w:val="single" w:sz="4" w:space="0" w:color="000000"/>
+              <w:left w:val="single" w:sz="4" w:space="0" w:color="000000"/>
+              <w:bottom w:val="single" w:sz="4" w:space="0" w:color="000000"/>
+              <w:right w:val="single" w:sz="4" w:space="0" w:color="000000"/>
+            </w:tcBorders>
+          </w:tcPr>
+          <w:p>
+            <w:pPr>
+              <w:pStyle w:val="Normal"/>
+              <w:widowControl w:val="false"/>
+              <w:spacing w:lineRule="auto" w:line="240" w:before="0" w:after="0"/>
+              <w:rPr>
+                <w:b/>
+                <w:b/>
+                <w:bCs/>
+              </w:rPr>
+            </w:pPr>
+            <w:r>
+              <w:rPr>
+                <w:b/>
+                <w:bCs/>
+              </w:rPr>
+              <w:t>GUI component</w:t>
             </w:r>
           </w:p>
         </w:tc>
@@ -3047,416 +3455,7 @@
         <w:trPr/>
         <w:tc>
           <w:tcPr>
-            <w:tcW w:w="1943" w:type="dxa"/>
-            <w:tcBorders>
-              <w:top w:val="single" w:sz="4" w:space="0" w:color="000000"/>
-              <w:left w:val="single" w:sz="4" w:space="0" w:color="000000"/>
-              <w:bottom w:val="single" w:sz="4" w:space="0" w:color="000000"/>
-              <w:right w:val="single" w:sz="4" w:space="0" w:color="000000"/>
-            </w:tcBorders>
-          </w:tcPr>
-          <w:p>
-            <w:pPr>
-              <w:pStyle w:val="Normal"/>
-              <w:widowControl w:val="false"/>
-              <w:spacing w:lineRule="auto" w:line="240" w:before="0" w:after="0"/>
-              <w:rPr>
-                <w:b/>
-                <w:b/>
-                <w:bCs/>
-              </w:rPr>
-            </w:pPr>
-            <w:r>
-              <w:rPr>
-                <w:b/>
-                <w:bCs/>
-              </w:rPr>
-              <w:t>Processing</w:t>
-            </w:r>
-          </w:p>
-        </w:tc>
-        <w:tc>
-          <w:tcPr>
-            <w:tcW w:w="5846" w:type="dxa"/>
-            <w:gridSpan w:val="4"/>
-            <w:tcBorders>
-              <w:top w:val="single" w:sz="4" w:space="0" w:color="000000"/>
-              <w:left w:val="single" w:sz="4" w:space="0" w:color="000000"/>
-              <w:bottom w:val="single" w:sz="4" w:space="0" w:color="000000"/>
-              <w:right w:val="single" w:sz="4" w:space="0" w:color="000000"/>
-            </w:tcBorders>
-          </w:tcPr>
-          <w:p>
-            <w:pPr>
-              <w:pStyle w:val="Normal"/>
-              <w:widowControl w:val="false"/>
-              <w:spacing w:lineRule="auto" w:line="240" w:before="0" w:after="0"/>
-              <w:rPr>
-                <w:b/>
-                <w:b/>
-                <w:bCs/>
-              </w:rPr>
-            </w:pPr>
-            <w:r>
-              <w:rPr>
-                <w:b/>
-                <w:bCs/>
-              </w:rPr>
-              <w:t>Action</w:t>
-            </w:r>
-          </w:p>
-        </w:tc>
-        <w:tc>
-          <w:tcPr>
-            <w:tcW w:w="2974" w:type="dxa"/>
-            <w:tcBorders>
-              <w:top w:val="single" w:sz="4" w:space="0" w:color="000000"/>
-              <w:left w:val="single" w:sz="4" w:space="0" w:color="000000"/>
-              <w:bottom w:val="single" w:sz="4" w:space="0" w:color="000000"/>
-              <w:right w:val="single" w:sz="4" w:space="0" w:color="000000"/>
-            </w:tcBorders>
-          </w:tcPr>
-          <w:p>
-            <w:pPr>
-              <w:pStyle w:val="Normal"/>
-              <w:widowControl w:val="false"/>
-              <w:spacing w:lineRule="auto" w:line="240" w:before="0" w:after="0"/>
-              <w:rPr>
-                <w:b/>
-                <w:b/>
-                <w:bCs/>
-              </w:rPr>
-            </w:pPr>
-            <w:r>
-              <w:rPr>
-                <w:b/>
-                <w:bCs/>
-              </w:rPr>
-              <w:t xml:space="preserve">GUI component </w:t>
-            </w:r>
-          </w:p>
-        </w:tc>
-      </w:tr>
-      <w:tr>
-        <w:trPr/>
-        <w:tc>
-          <w:tcPr>
-            <w:tcW w:w="1943" w:type="dxa"/>
-            <w:tcBorders>
-              <w:top w:val="single" w:sz="4" w:space="0" w:color="000000"/>
-              <w:left w:val="single" w:sz="4" w:space="0" w:color="000000"/>
-              <w:bottom w:val="single" w:sz="4" w:space="0" w:color="000000"/>
-              <w:right w:val="single" w:sz="4" w:space="0" w:color="000000"/>
-            </w:tcBorders>
-          </w:tcPr>
-          <w:p>
-            <w:pPr>
-              <w:pStyle w:val="Normal"/>
-              <w:widowControl w:val="false"/>
-              <w:spacing w:lineRule="auto" w:line="240" w:before="0" w:after="0"/>
-              <w:rPr/>
-            </w:pPr>
-            <w:r>
-              <w:rPr/>
-              <w:t>Generate Cipher text</w:t>
-            </w:r>
-          </w:p>
-        </w:tc>
-        <w:tc>
-          <w:tcPr>
-            <w:tcW w:w="5846" w:type="dxa"/>
-            <w:gridSpan w:val="4"/>
-            <w:tcBorders>
-              <w:top w:val="single" w:sz="4" w:space="0" w:color="000000"/>
-              <w:left w:val="single" w:sz="4" w:space="0" w:color="000000"/>
-              <w:bottom w:val="single" w:sz="4" w:space="0" w:color="000000"/>
-              <w:right w:val="single" w:sz="4" w:space="0" w:color="000000"/>
-            </w:tcBorders>
-          </w:tcPr>
-          <w:p>
-            <w:pPr>
-              <w:pStyle w:val="Normal"/>
-              <w:widowControl w:val="false"/>
-              <w:spacing w:lineRule="auto" w:line="240" w:before="0" w:after="0"/>
-              <w:rPr/>
-            </w:pPr>
-            <w:r>
-              <w:rPr/>
-              <w:t>WHAT:</w:t>
-            </w:r>
-          </w:p>
-          <w:p>
-            <w:pPr>
-              <w:pStyle w:val="Normal"/>
-              <w:widowControl w:val="false"/>
-              <w:spacing w:lineRule="auto" w:line="240" w:before="0" w:after="0"/>
-              <w:rPr/>
-            </w:pPr>
-            <w:r>
-              <w:rPr/>
-              <w:t>Capture plain text and encrypt to Cypher text</w:t>
-            </w:r>
-          </w:p>
-          <w:p>
-            <w:pPr>
-              <w:pStyle w:val="Normal"/>
-              <w:widowControl w:val="false"/>
-              <w:spacing w:lineRule="auto" w:line="240" w:before="0" w:after="0"/>
-              <w:rPr/>
-            </w:pPr>
-            <w:r>
-              <w:rPr/>
-              <w:t>HOW:</w:t>
-            </w:r>
-          </w:p>
-          <w:p>
-            <w:pPr>
-              <w:pStyle w:val="Normal"/>
-              <w:widowControl w:val="false"/>
-              <w:spacing w:lineRule="auto" w:line="240" w:before="0" w:after="0"/>
-              <w:rPr/>
-            </w:pPr>
-            <w:r>
-              <w:rPr/>
-              <w:t>Read plain text</w:t>
-            </w:r>
-          </w:p>
-          <w:p>
-            <w:pPr>
-              <w:pStyle w:val="Normal"/>
-              <w:widowControl w:val="false"/>
-              <w:spacing w:lineRule="auto" w:line="240" w:before="0" w:after="0"/>
-              <w:rPr/>
-            </w:pPr>
-            <w:r>
-              <w:rPr/>
-              <w:t>Do null check if true show Error message 1</w:t>
-            </w:r>
-          </w:p>
-          <w:p>
-            <w:pPr>
-              <w:pStyle w:val="Normal"/>
-              <w:widowControl w:val="false"/>
-              <w:spacing w:lineRule="auto" w:line="240" w:before="0" w:after="0"/>
-              <w:rPr>
-                <w:b/>
-                <w:b/>
-              </w:rPr>
-            </w:pPr>
-            <w:r>
-              <w:rPr>
-                <w:b/>
-              </w:rPr>
-              <w:t>else</w:t>
-            </w:r>
-          </w:p>
-          <w:p>
-            <w:pPr>
-              <w:pStyle w:val="Normal"/>
-              <w:widowControl w:val="false"/>
-              <w:spacing w:lineRule="auto" w:line="240" w:before="0" w:after="0"/>
-              <w:rPr/>
-            </w:pPr>
-            <w:r>
-              <w:rPr/>
-              <w:t xml:space="preserve">Do range check if false show error message 2 </w:t>
-            </w:r>
-            <w:r>
-              <w:rPr>
-                <w:b/>
-              </w:rPr>
-              <w:t xml:space="preserve">else </w:t>
-            </w:r>
-            <w:r>
-              <w:rPr/>
-              <w:t>//encrypt</w:t>
-            </w:r>
-          </w:p>
-          <w:p>
-            <w:pPr>
-              <w:pStyle w:val="Normal"/>
-              <w:widowControl w:val="false"/>
-              <w:spacing w:lineRule="auto" w:line="240" w:before="0" w:after="0"/>
-              <w:rPr/>
-            </w:pPr>
-            <w:r>
-              <w:rPr/>
-              <w:t xml:space="preserve">FOR 1 to the length of the Plain text </w:t>
-            </w:r>
-          </w:p>
-          <w:p>
-            <w:pPr>
-              <w:pStyle w:val="Normal"/>
-              <w:widowControl w:val="false"/>
-              <w:spacing w:lineRule="auto" w:line="240" w:before="0" w:after="0"/>
-              <w:ind w:left="720" w:hanging="0"/>
-              <w:rPr/>
-            </w:pPr>
-            <w:r>
-              <w:rPr/>
-              <w:t xml:space="preserve">Letter </w:t>
-            </w:r>
-            <w:r>
-              <w:rPr>
-                <w:rFonts w:eastAsia="Wingdings" w:cs="Wingdings" w:ascii="Wingdings" w:hAnsi="Wingdings"/>
-              </w:rPr>
-              <w:t></w:t>
-            </w:r>
-            <w:r>
-              <w:rPr/>
-              <w:t xml:space="preserve"> a letter from the plain text</w:t>
-            </w:r>
-          </w:p>
-          <w:p>
-            <w:pPr>
-              <w:pStyle w:val="Normal"/>
-              <w:widowControl w:val="false"/>
-              <w:spacing w:lineRule="auto" w:line="240" w:before="0" w:after="0"/>
-              <w:ind w:left="720" w:hanging="0"/>
-              <w:rPr/>
-            </w:pPr>
-            <w:r>
-              <w:rPr/>
-              <w:t>Determine the position of the letter in the alphabet</w:t>
-            </w:r>
-          </w:p>
-          <w:p>
-            <w:pPr>
-              <w:pStyle w:val="Normal"/>
-              <w:widowControl w:val="false"/>
-              <w:spacing w:lineRule="auto" w:line="240" w:before="0" w:after="0"/>
-              <w:ind w:left="720" w:hanging="0"/>
-              <w:rPr/>
-            </w:pPr>
-            <w:r>
-              <w:rPr/>
-              <w:t>Add each corresponding letter in the mono alphabet to the cipher text</w:t>
-            </w:r>
-          </w:p>
-        </w:tc>
-        <w:tc>
-          <w:tcPr>
-            <w:tcW w:w="2974" w:type="dxa"/>
-            <w:tcBorders>
-              <w:top w:val="single" w:sz="4" w:space="0" w:color="000000"/>
-              <w:left w:val="single" w:sz="4" w:space="0" w:color="000000"/>
-              <w:bottom w:val="single" w:sz="4" w:space="0" w:color="000000"/>
-              <w:right w:val="single" w:sz="4" w:space="0" w:color="000000"/>
-            </w:tcBorders>
-          </w:tcPr>
-          <w:p>
-            <w:pPr>
-              <w:pStyle w:val="Normal"/>
-              <w:widowControl w:val="false"/>
-              <w:spacing w:lineRule="auto" w:line="240" w:before="0" w:after="0"/>
-              <w:rPr/>
-            </w:pPr>
-            <w:r>
-              <w:rPr/>
-              <w:t>Button</w:t>
-            </w:r>
-          </w:p>
-        </w:tc>
-      </w:tr>
-      <w:tr>
-        <w:trPr/>
-        <w:tc>
-          <w:tcPr>
-            <w:tcW w:w="1943" w:type="dxa"/>
-            <w:tcBorders>
-              <w:top w:val="single" w:sz="4" w:space="0" w:color="000000"/>
-              <w:left w:val="single" w:sz="4" w:space="0" w:color="000000"/>
-              <w:bottom w:val="single" w:sz="4" w:space="0" w:color="000000"/>
-              <w:right w:val="single" w:sz="4" w:space="0" w:color="000000"/>
-            </w:tcBorders>
-          </w:tcPr>
-          <w:p>
-            <w:pPr>
-              <w:pStyle w:val="Normal"/>
-              <w:widowControl w:val="false"/>
-              <w:spacing w:lineRule="auto" w:line="240" w:before="0" w:after="0"/>
-              <w:rPr>
-                <w:b/>
-                <w:b/>
-                <w:bCs/>
-              </w:rPr>
-            </w:pPr>
-            <w:r>
-              <w:rPr>
-                <w:b/>
-                <w:bCs/>
-              </w:rPr>
-              <w:t>Output</w:t>
-            </w:r>
-          </w:p>
-        </w:tc>
-        <w:tc>
-          <w:tcPr>
-            <w:tcW w:w="5846" w:type="dxa"/>
-            <w:gridSpan w:val="4"/>
-            <w:tcBorders>
-              <w:top w:val="single" w:sz="4" w:space="0" w:color="000000"/>
-              <w:left w:val="single" w:sz="4" w:space="0" w:color="000000"/>
-              <w:bottom w:val="single" w:sz="4" w:space="0" w:color="000000"/>
-              <w:right w:val="single" w:sz="4" w:space="0" w:color="000000"/>
-            </w:tcBorders>
-          </w:tcPr>
-          <w:p>
-            <w:pPr>
-              <w:pStyle w:val="Normal"/>
-              <w:widowControl w:val="false"/>
-              <w:spacing w:lineRule="auto" w:line="240" w:before="0" w:after="0"/>
-              <w:rPr>
-                <w:b/>
-                <w:b/>
-                <w:bCs/>
-              </w:rPr>
-            </w:pPr>
-            <w:r>
-              <w:rPr>
-                <w:b/>
-                <w:bCs/>
-              </w:rPr>
-              <w:t>Format</w:t>
-            </w:r>
-          </w:p>
-        </w:tc>
-        <w:tc>
-          <w:tcPr>
-            <w:tcW w:w="2974" w:type="dxa"/>
-            <w:tcBorders>
-              <w:top w:val="single" w:sz="4" w:space="0" w:color="000000"/>
-              <w:left w:val="single" w:sz="4" w:space="0" w:color="000000"/>
-              <w:bottom w:val="single" w:sz="4" w:space="0" w:color="000000"/>
-              <w:right w:val="single" w:sz="4" w:space="0" w:color="000000"/>
-            </w:tcBorders>
-          </w:tcPr>
-          <w:p>
-            <w:pPr>
-              <w:pStyle w:val="Normal"/>
-              <w:widowControl w:val="false"/>
-              <w:spacing w:lineRule="auto" w:line="240" w:before="0" w:after="0"/>
-              <w:rPr>
-                <w:b/>
-                <w:b/>
-                <w:bCs/>
-              </w:rPr>
-            </w:pPr>
-            <w:r>
-              <w:rPr>
-                <w:b/>
-                <w:bCs/>
-              </w:rPr>
-              <w:t>GUI component</w:t>
-            </w:r>
-          </w:p>
-        </w:tc>
-      </w:tr>
-      <w:tr>
-        <w:trPr/>
-        <w:tc>
-          <w:tcPr>
-            <w:tcW w:w="1943" w:type="dxa"/>
+            <w:tcW w:w="2377" w:type="dxa"/>
             <w:tcBorders>
               <w:top w:val="single" w:sz="4" w:space="0" w:color="000000"/>
               <w:left w:val="single" w:sz="4" w:space="0" w:color="000000"/>
@@ -3479,8 +3478,8 @@
         </w:tc>
         <w:tc>
           <w:tcPr>
-            <w:tcW w:w="5846" w:type="dxa"/>
-            <w:gridSpan w:val="4"/>
+            <w:tcW w:w="7419" w:type="dxa"/>
+            <w:gridSpan w:val="3"/>
             <w:tcBorders>
               <w:top w:val="single" w:sz="4" w:space="0" w:color="000000"/>
               <w:left w:val="single" w:sz="4" w:space="0" w:color="000000"/>
@@ -3503,7 +3502,7 @@
         </w:tc>
         <w:tc>
           <w:tcPr>
-            <w:tcW w:w="2974" w:type="dxa"/>
+            <w:tcW w:w="5839" w:type="dxa"/>
             <w:tcBorders>
               <w:top w:val="single" w:sz="4" w:space="0" w:color="000000"/>
               <w:left w:val="single" w:sz="4" w:space="0" w:color="000000"/>

</xml_diff>